<commit_message>
some new features added
</commit_message>
<xml_diff>
--- a/docs/ready/payment.docx
+++ b/docs/ready/payment.docx
@@ -947,19 +947,8 @@
                 <w:szCs w:val="20"/>
                 <w:lang w:eastAsia="ru-RU"/>
               </w:rPr>
-              <w:t xml:space="preserve">ПАО "Сбербанк России" </w:t>
+              <w:t>ПАО "Сбербанк России" г.Москва</w:t>
             </w:r>
-            <w:proofErr w:type="spellStart"/>
-            <w:r>
-              <w:rPr>
-                <w:rFonts w:ascii="Arial" w:eastAsia="Times New Roman" w:hAnsi="Arial" w:cs="Arial"/>
-                <w:sz w:val="20"/>
-                <w:szCs w:val="20"/>
-                <w:lang w:eastAsia="ru-RU"/>
-              </w:rPr>
-              <w:t>г.Москва</w:t>
-            </w:r>
-            <w:proofErr w:type="spellEnd"/>
           </w:p>
         </w:tc>
         <w:tc>
@@ -1136,7 +1125,6 @@
                 <w:lang w:eastAsia="ru-RU"/>
               </w:rPr>
             </w:pPr>
-            <w:proofErr w:type="spellStart"/>
             <w:r>
               <w:rPr>
                 <w:rFonts w:ascii="Arial" w:eastAsia="Times New Roman" w:hAnsi="Arial" w:cs="Arial"/>
@@ -1144,17 +1132,7 @@
                 <w:szCs w:val="20"/>
                 <w:lang w:eastAsia="ru-RU"/>
               </w:rPr>
-              <w:t>Сч</w:t>
-            </w:r>
-            <w:proofErr w:type="spellEnd"/>
-            <w:r>
-              <w:rPr>
-                <w:rFonts w:ascii="Arial" w:eastAsia="Times New Roman" w:hAnsi="Arial" w:cs="Arial"/>
-                <w:sz w:val="20"/>
-                <w:szCs w:val="20"/>
-                <w:lang w:eastAsia="ru-RU"/>
-              </w:rPr>
-              <w:t>. №</w:t>
+              <w:t>Сч. №</w:t>
             </w:r>
           </w:p>
         </w:tc>
@@ -1548,7 +1526,6 @@
                 <w:lang w:eastAsia="ru-RU"/>
               </w:rPr>
             </w:pPr>
-            <w:proofErr w:type="spellStart"/>
             <w:r>
               <w:rPr>
                 <w:rFonts w:ascii="Arial" w:eastAsia="Times New Roman" w:hAnsi="Arial" w:cs="Arial"/>
@@ -1556,17 +1533,7 @@
                 <w:szCs w:val="20"/>
                 <w:lang w:eastAsia="ru-RU"/>
               </w:rPr>
-              <w:t>Сч</w:t>
-            </w:r>
-            <w:proofErr w:type="spellEnd"/>
-            <w:r>
-              <w:rPr>
-                <w:rFonts w:ascii="Arial" w:eastAsia="Times New Roman" w:hAnsi="Arial" w:cs="Arial"/>
-                <w:sz w:val="20"/>
-                <w:szCs w:val="20"/>
-                <w:lang w:eastAsia="ru-RU"/>
-              </w:rPr>
-              <w:t>. №</w:t>
+              <w:t>Сч. №</w:t>
             </w:r>
           </w:p>
         </w:tc>
@@ -2858,7 +2825,18 @@
                 <w:szCs w:val="28"/>
                 <w:lang w:eastAsia="ru-RU"/>
               </w:rPr>
-              <w:t>Счет на оплату № 13 от 23 января 2017</w:t>
+              <w:t>Счет на оплату № 13 от </w:t>
+            </w:r>
+            <w:r>
+              <w:rPr>
+                <w:rFonts w:ascii="Arial" w:eastAsia="Times New Roman" w:hAnsi="Arial" w:cs="Arial"/>
+                <w:b/>
+                <w:bCs/>
+                <w:sz w:val="28"/>
+                <w:szCs w:val="28"/>
+                <w:lang w:eastAsia="ru-RU"/>
+              </w:rPr>
+              <w:t>05-03-2017</w:t>
             </w:r>
           </w:p>
         </w:tc>
@@ -5397,7 +5375,7 @@
                 <w:bCs/>
                 <w:sz w:val="18"/>
                 <w:szCs w:val="18"/>
-                <w:lang w:eastAsia="ru-RU"/>
+                <w:lang w:val="en-US" w:eastAsia="ru-RU"/>
               </w:rPr>
             </w:pPr>
             <w:r>
@@ -5407,34 +5385,12 @@
                 <w:bCs/>
                 <w:sz w:val="18"/>
                 <w:szCs w:val="18"/>
-                <w:lang w:eastAsia="ru-RU"/>
-              </w:rPr>
-              <w:t xml:space="preserve">ООО "Золотое дерево", ИНН 2721193218, КПП 272101001, Хабаровск, </w:t>
+                <w:lang w:val="en-US" w:eastAsia="ru-RU"/>
+              </w:rPr>
+              <w:t>Ксения Сизоненнко</w:t>
             </w:r>
-            <w:proofErr w:type="spellStart"/>
-            <w:r>
-              <w:rPr>
-                <w:rFonts w:ascii="Arial" w:eastAsia="Times New Roman" w:hAnsi="Arial" w:cs="Arial"/>
-                <w:b/>
-                <w:bCs/>
-                <w:sz w:val="18"/>
-                <w:szCs w:val="18"/>
-                <w:lang w:eastAsia="ru-RU"/>
-              </w:rPr>
-              <w:t>Запарина</w:t>
-            </w:r>
-            <w:proofErr w:type="spellEnd"/>
-            <w:r>
-              <w:rPr>
-                <w:rFonts w:ascii="Arial" w:eastAsia="Times New Roman" w:hAnsi="Arial" w:cs="Arial"/>
-                <w:b/>
-                <w:bCs/>
-                <w:sz w:val="18"/>
-                <w:szCs w:val="18"/>
-                <w:lang w:eastAsia="ru-RU"/>
-              </w:rPr>
-              <w:t>, дом № 55</w:t>
-            </w:r>
+            <w:bookmarkStart w:id="0" w:name="_GoBack"/>
+            <w:bookmarkEnd w:id="0"/>
           </w:p>
         </w:tc>
         <w:tc>
@@ -6273,7 +6229,7 @@
                 <w:bCs/>
                 <w:sz w:val="18"/>
                 <w:szCs w:val="18"/>
-                <w:lang w:eastAsia="ru-RU"/>
+                <w:lang w:val="en-US" w:eastAsia="ru-RU"/>
               </w:rPr>
             </w:pPr>
             <w:r>
@@ -6283,33 +6239,9 @@
                 <w:bCs/>
                 <w:sz w:val="18"/>
                 <w:szCs w:val="18"/>
-                <w:lang w:eastAsia="ru-RU"/>
-              </w:rPr>
-              <w:t xml:space="preserve">ООО "Золотое дерево", ИНН 2721193218, КПП 272101001, Хабаровск, </w:t>
-            </w:r>
-            <w:proofErr w:type="spellStart"/>
-            <w:r>
-              <w:rPr>
-                <w:rFonts w:ascii="Arial" w:eastAsia="Times New Roman" w:hAnsi="Arial" w:cs="Arial"/>
-                <w:b/>
-                <w:bCs/>
-                <w:sz w:val="18"/>
-                <w:szCs w:val="18"/>
-                <w:lang w:eastAsia="ru-RU"/>
-              </w:rPr>
-              <w:t>Запарина</w:t>
-            </w:r>
-            <w:proofErr w:type="spellEnd"/>
-            <w:r>
-              <w:rPr>
-                <w:rFonts w:ascii="Arial" w:eastAsia="Times New Roman" w:hAnsi="Arial" w:cs="Arial"/>
-                <w:b/>
-                <w:bCs/>
-                <w:sz w:val="18"/>
-                <w:szCs w:val="18"/>
-                <w:lang w:eastAsia="ru-RU"/>
-              </w:rPr>
-              <w:t>, дом № 55</w:t>
+                <w:lang w:val="en-US" w:eastAsia="ru-RU"/>
+              </w:rPr>
+              <w:t>Ксения Сизоненнко</w:t>
             </w:r>
           </w:p>
         </w:tc>
@@ -8231,7 +8163,6 @@
                 <w:lang w:val="en-US" w:eastAsia="ru-RU"/>
               </w:rPr>
             </w:pPr>
-            <w:bookmarkStart w:id="0" w:name="_GoBack"/>
             <w:r>
               <w:rPr>
                 <w:rFonts w:ascii="Arial" w:eastAsia="Times New Roman" w:hAnsi="Arial" w:cs="Arial"/>
@@ -8239,9 +8170,8 @@
                 <w:szCs w:val="16"/>
                 <w:lang w:val="en-US" w:eastAsia="ru-RU"/>
               </w:rPr>
-              <w:t>0</w:t>
+              <w:t/>
             </w:r>
-            <w:bookmarkEnd w:id="0"/>
           </w:p>
         </w:tc>
         <w:tc>
@@ -8273,7 +8203,7 @@
                 <w:szCs w:val="16"/>
                 <w:lang w:val="en-US" w:eastAsia="ru-RU"/>
               </w:rPr>
-              <w:t>tro</w:t>
+              <w:t>Болон, Silence, 2x754x754</w:t>
             </w:r>
           </w:p>
         </w:tc>
@@ -8307,7 +8237,7 @@
                 <w:szCs w:val="16"/>
                 <w:lang w:val="en-US" w:eastAsia="ru-RU"/>
               </w:rPr>
-              <w:t>5</w:t>
+              <w:t>0</w:t>
             </w:r>
           </w:p>
         </w:tc>
@@ -8341,7 +8271,7 @@
                 <w:szCs w:val="16"/>
                 <w:lang w:val="en-US" w:eastAsia="ru-RU"/>
               </w:rPr>
-              <w:t>шт</w:t>
+              <w:t>м2</w:t>
             </w:r>
           </w:p>
         </w:tc>
@@ -8375,7 +8305,7 @@
                 <w:szCs w:val="16"/>
                 <w:lang w:val="en-US" w:eastAsia="ru-RU"/>
               </w:rPr>
-              <w:t>50</w:t>
+              <w:t>121</w:t>
             </w:r>
           </w:p>
         </w:tc>
@@ -8409,3378 +8339,6 @@
                 <w:szCs w:val="16"/>
                 <w:lang w:val="en-US" w:eastAsia="ru-RU"/>
               </w:rPr>
-              <w:t>250</w:t>
-            </w:r>
-          </w:p>
-        </w:tc>
-        <w:tc>
-          <w:tcPr>
-            <w:tcW w:w="0" w:type="auto"/>
-            <w:vAlign w:val="center"/>
-            <w:hideMark/>
-          </w:tcPr>
-          <w:p>
-            <w:pPr>
-              <w:spacing w:after="0" w:line="240" w:lineRule="auto"/>
-              <w:jc w:val="right"/>
-              <w:rPr>
-                <w:rFonts w:ascii="Arial" w:eastAsia="Times New Roman" w:hAnsi="Arial" w:cs="Arial"/>
-                <w:sz w:val="16"/>
-                <w:szCs w:val="16"/>
-                <w:lang w:eastAsia="ru-RU"/>
-              </w:rPr>
-            </w:pPr>
-          </w:p>
-        </w:tc>
-      </w:tr>
-      <w:tr>
-        <w:trPr>
-          <w:trHeight w:val="435"/>
-        </w:trPr>
-        <w:tc>
-          <w:tcPr>
-            <w:tcW w:w="0" w:type="auto"/>
-            <w:vAlign w:val="center"/>
-            <w:hideMark/>
-          </w:tcPr>
-          <w:p>
-            <w:pPr>
-              <w:spacing w:after="0" w:line="240" w:lineRule="auto"/>
-              <w:rPr>
-                <w:rFonts w:ascii="Times New Roman" w:eastAsia="Times New Roman" w:hAnsi="Times New Roman" w:cs="Times New Roman"/>
-                <w:sz w:val="20"/>
-                <w:szCs w:val="20"/>
-                <w:lang w:eastAsia="ru-RU"/>
-              </w:rPr>
-            </w:pPr>
-          </w:p>
-        </w:tc>
-        <w:tc>
-          <w:tcPr>
-            <w:tcW w:w="0" w:type="auto"/>
-            <w:gridSpan w:val="2"/>
-            <w:tcBorders>
-              <w:top w:val="single" w:sz="6" w:space="0" w:color="000000"/>
-              <w:left w:val="single" w:sz="12" w:space="0" w:color="000000"/>
-              <w:bottom w:val="single" w:sz="6" w:space="0" w:color="000000"/>
-              <w:right w:val="single" w:sz="6" w:space="0" w:color="000000"/>
-            </w:tcBorders>
-            <w:hideMark/>
-          </w:tcPr>
-          <w:p>
-            <w:pPr>
-              <w:spacing w:after="0" w:line="240" w:lineRule="auto"/>
-              <w:jc w:val="center"/>
-              <w:rPr>
-                <w:rFonts w:ascii="Arial" w:eastAsia="Times New Roman" w:hAnsi="Arial" w:cs="Arial"/>
-                <w:sz w:val="16"/>
-                <w:szCs w:val="16"/>
-                <w:lang w:val="en-US" w:eastAsia="ru-RU"/>
-              </w:rPr>
-            </w:pPr>
-            <w:r>
-              <w:rPr>
-                <w:rFonts w:ascii="Arial" w:eastAsia="Times New Roman" w:hAnsi="Arial" w:cs="Arial"/>
-                <w:sz w:val="16"/>
-                <w:szCs w:val="16"/>
-                <w:lang w:val="en-US" w:eastAsia="ru-RU"/>
-              </w:rPr>
-              <w:t>2</w:t>
-            </w:r>
-          </w:p>
-        </w:tc>
-        <w:tc>
-          <w:tcPr>
-            <w:tcW w:w="0" w:type="auto"/>
-            <w:gridSpan w:val="4"/>
-            <w:tcBorders>
-              <w:top w:val="single" w:sz="6" w:space="0" w:color="000000"/>
-              <w:left w:val="single" w:sz="6" w:space="0" w:color="000000"/>
-              <w:bottom w:val="single" w:sz="6" w:space="0" w:color="000000"/>
-              <w:right w:val="single" w:sz="6" w:space="0" w:color="000000"/>
-            </w:tcBorders>
-            <w:hideMark/>
-          </w:tcPr>
-          <w:p>
-            <w:pPr>
-              <w:spacing w:after="0" w:line="240" w:lineRule="auto"/>
-              <w:jc w:val="center"/>
-              <w:rPr>
-                <w:rFonts w:ascii="Arial" w:eastAsia="Times New Roman" w:hAnsi="Arial" w:cs="Arial"/>
-                <w:sz w:val="16"/>
-                <w:szCs w:val="16"/>
-                <w:lang w:val="en-US" w:eastAsia="ru-RU"/>
-              </w:rPr>
-            </w:pPr>
-            <w:bookmarkStart w:id="0" w:name="_GoBack"/>
-            <w:r>
-              <w:rPr>
-                <w:rFonts w:ascii="Arial" w:eastAsia="Times New Roman" w:hAnsi="Arial" w:cs="Arial"/>
-                <w:sz w:val="16"/>
-                <w:szCs w:val="16"/>
-                <w:lang w:val="en-US" w:eastAsia="ru-RU"/>
-              </w:rPr>
-              <w:t>0</w:t>
-            </w:r>
-            <w:bookmarkEnd w:id="0"/>
-          </w:p>
-        </w:tc>
-        <w:tc>
-          <w:tcPr>
-            <w:tcW w:w="0" w:type="auto"/>
-            <w:gridSpan w:val="17"/>
-            <w:tcBorders>
-              <w:top w:val="single" w:sz="6" w:space="0" w:color="000000"/>
-              <w:left w:val="single" w:sz="6" w:space="0" w:color="000000"/>
-              <w:bottom w:val="single" w:sz="6" w:space="0" w:color="000000"/>
-              <w:right w:val="single" w:sz="6" w:space="0" w:color="000000"/>
-            </w:tcBorders>
-            <w:hideMark/>
-          </w:tcPr>
-          <w:p>
-            <w:pPr>
-              <w:spacing w:after="0" w:line="240" w:lineRule="auto"/>
-              <w:rPr>
-                <w:rFonts w:ascii="Arial" w:eastAsia="Times New Roman" w:hAnsi="Arial" w:cs="Arial"/>
-                <w:sz w:val="16"/>
-                <w:szCs w:val="16"/>
-                <w:lang w:val="en-US" w:eastAsia="ru-RU"/>
-              </w:rPr>
-            </w:pPr>
-            <w:r>
-              <w:rPr>
-                <w:rFonts w:ascii="Arial" w:eastAsia="Times New Roman" w:hAnsi="Arial" w:cs="Arial"/>
-                <w:sz w:val="16"/>
-                <w:szCs w:val="16"/>
-                <w:lang w:val="en-US" w:eastAsia="ru-RU"/>
-              </w:rPr>
-              <w:t>tro</w:t>
-            </w:r>
-          </w:p>
-        </w:tc>
-        <w:tc>
-          <w:tcPr>
-            <w:tcW w:w="0" w:type="auto"/>
-            <w:gridSpan w:val="3"/>
-            <w:tcBorders>
-              <w:top w:val="single" w:sz="6" w:space="0" w:color="000000"/>
-              <w:left w:val="single" w:sz="6" w:space="0" w:color="000000"/>
-              <w:bottom w:val="single" w:sz="6" w:space="0" w:color="000000"/>
-              <w:right w:val="single" w:sz="6" w:space="0" w:color="000000"/>
-            </w:tcBorders>
-            <w:hideMark/>
-          </w:tcPr>
-          <w:p>
-            <w:pPr>
-              <w:spacing w:after="0" w:line="240" w:lineRule="auto"/>
-              <w:jc w:val="center"/>
-              <w:rPr>
-                <w:rFonts w:ascii="Arial" w:eastAsia="Times New Roman" w:hAnsi="Arial" w:cs="Arial"/>
-                <w:sz w:val="16"/>
-                <w:szCs w:val="16"/>
-                <w:lang w:val="en-US" w:eastAsia="ru-RU"/>
-              </w:rPr>
-            </w:pPr>
-            <w:r>
-              <w:rPr>
-                <w:rFonts w:ascii="Arial" w:eastAsia="Times New Roman" w:hAnsi="Arial" w:cs="Arial"/>
-                <w:sz w:val="16"/>
-                <w:szCs w:val="16"/>
-                <w:lang w:val="en-US" w:eastAsia="ru-RU"/>
-              </w:rPr>
-              <w:t>12</w:t>
-            </w:r>
-          </w:p>
-        </w:tc>
-        <w:tc>
-          <w:tcPr>
-            <w:tcW w:w="0" w:type="auto"/>
-            <w:gridSpan w:val="2"/>
-            <w:tcBorders>
-              <w:top w:val="single" w:sz="6" w:space="0" w:color="000000"/>
-              <w:left w:val="single" w:sz="6" w:space="0" w:color="000000"/>
-              <w:bottom w:val="single" w:sz="6" w:space="0" w:color="000000"/>
-              <w:right w:val="single" w:sz="6" w:space="0" w:color="000000"/>
-            </w:tcBorders>
-            <w:hideMark/>
-          </w:tcPr>
-          <w:p>
-            <w:pPr>
-              <w:spacing w:after="0" w:line="240" w:lineRule="auto"/>
-              <w:jc w:val="center"/>
-              <w:rPr>
-                <w:rFonts w:ascii="Arial" w:eastAsia="Times New Roman" w:hAnsi="Arial" w:cs="Arial"/>
-                <w:sz w:val="16"/>
-                <w:szCs w:val="16"/>
-                <w:lang w:val="en-US" w:eastAsia="ru-RU"/>
-              </w:rPr>
-            </w:pPr>
-            <w:r>
-              <w:rPr>
-                <w:rFonts w:ascii="Arial" w:eastAsia="Times New Roman" w:hAnsi="Arial" w:cs="Arial"/>
-                <w:sz w:val="16"/>
-                <w:szCs w:val="16"/>
-                <w:lang w:val="en-US" w:eastAsia="ru-RU"/>
-              </w:rPr>
-              <w:t>шт</w:t>
-            </w:r>
-          </w:p>
-        </w:tc>
-        <w:tc>
-          <w:tcPr>
-            <w:tcW w:w="0" w:type="auto"/>
-            <w:gridSpan w:val="4"/>
-            <w:tcBorders>
-              <w:top w:val="single" w:sz="6" w:space="0" w:color="000000"/>
-              <w:left w:val="single" w:sz="6" w:space="0" w:color="000000"/>
-              <w:bottom w:val="single" w:sz="6" w:space="0" w:color="000000"/>
-              <w:right w:val="single" w:sz="6" w:space="0" w:color="000000"/>
-            </w:tcBorders>
-            <w:hideMark/>
-          </w:tcPr>
-          <w:p>
-            <w:pPr>
-              <w:spacing w:after="0" w:line="240" w:lineRule="auto"/>
-              <w:jc w:val="center"/>
-              <w:rPr>
-                <w:rFonts w:ascii="Arial" w:eastAsia="Times New Roman" w:hAnsi="Arial" w:cs="Arial"/>
-                <w:sz w:val="16"/>
-                <w:szCs w:val="16"/>
-                <w:lang w:val="en-US" w:eastAsia="ru-RU"/>
-              </w:rPr>
-            </w:pPr>
-            <w:r>
-              <w:rPr>
-                <w:rFonts w:ascii="Arial" w:eastAsia="Times New Roman" w:hAnsi="Arial" w:cs="Arial"/>
-                <w:sz w:val="16"/>
-                <w:szCs w:val="16"/>
-                <w:lang w:val="en-US" w:eastAsia="ru-RU"/>
-              </w:rPr>
-              <w:t>0</w:t>
-            </w:r>
-          </w:p>
-        </w:tc>
-        <w:tc>
-          <w:tcPr>
-            <w:tcW w:w="0" w:type="auto"/>
-            <w:gridSpan w:val="5"/>
-            <w:tcBorders>
-              <w:top w:val="single" w:sz="6" w:space="0" w:color="000000"/>
-              <w:left w:val="single" w:sz="6" w:space="0" w:color="000000"/>
-              <w:bottom w:val="single" w:sz="6" w:space="0" w:color="000000"/>
-              <w:right w:val="single" w:sz="12" w:space="0" w:color="000000"/>
-            </w:tcBorders>
-            <w:hideMark/>
-          </w:tcPr>
-          <w:p>
-            <w:pPr>
-              <w:spacing w:after="0" w:line="240" w:lineRule="auto"/>
-              <w:jc w:val="center"/>
-              <w:rPr>
-                <w:rFonts w:ascii="Arial" w:eastAsia="Times New Roman" w:hAnsi="Arial" w:cs="Arial"/>
-                <w:sz w:val="16"/>
-                <w:szCs w:val="16"/>
-                <w:lang w:val="en-US" w:eastAsia="ru-RU"/>
-              </w:rPr>
-            </w:pPr>
-            <w:r>
-              <w:rPr>
-                <w:rFonts w:ascii="Arial" w:eastAsia="Times New Roman" w:hAnsi="Arial" w:cs="Arial"/>
-                <w:sz w:val="16"/>
-                <w:szCs w:val="16"/>
-                <w:lang w:val="en-US" w:eastAsia="ru-RU"/>
-              </w:rPr>
-              <w:t>0</w:t>
-            </w:r>
-          </w:p>
-        </w:tc>
-        <w:tc>
-          <w:tcPr>
-            <w:tcW w:w="0" w:type="auto"/>
-            <w:vAlign w:val="center"/>
-            <w:hideMark/>
-          </w:tcPr>
-          <w:p>
-            <w:pPr>
-              <w:spacing w:after="0" w:line="240" w:lineRule="auto"/>
-              <w:jc w:val="right"/>
-              <w:rPr>
-                <w:rFonts w:ascii="Arial" w:eastAsia="Times New Roman" w:hAnsi="Arial" w:cs="Arial"/>
-                <w:sz w:val="16"/>
-                <w:szCs w:val="16"/>
-                <w:lang w:eastAsia="ru-RU"/>
-              </w:rPr>
-            </w:pPr>
-          </w:p>
-        </w:tc>
-      </w:tr>
-      <w:tr>
-        <w:trPr>
-          <w:trHeight w:val="435"/>
-        </w:trPr>
-        <w:tc>
-          <w:tcPr>
-            <w:tcW w:w="0" w:type="auto"/>
-            <w:vAlign w:val="center"/>
-            <w:hideMark/>
-          </w:tcPr>
-          <w:p>
-            <w:pPr>
-              <w:spacing w:after="0" w:line="240" w:lineRule="auto"/>
-              <w:rPr>
-                <w:rFonts w:ascii="Times New Roman" w:eastAsia="Times New Roman" w:hAnsi="Times New Roman" w:cs="Times New Roman"/>
-                <w:sz w:val="20"/>
-                <w:szCs w:val="20"/>
-                <w:lang w:eastAsia="ru-RU"/>
-              </w:rPr>
-            </w:pPr>
-          </w:p>
-        </w:tc>
-        <w:tc>
-          <w:tcPr>
-            <w:tcW w:w="0" w:type="auto"/>
-            <w:gridSpan w:val="2"/>
-            <w:tcBorders>
-              <w:top w:val="single" w:sz="6" w:space="0" w:color="000000"/>
-              <w:left w:val="single" w:sz="12" w:space="0" w:color="000000"/>
-              <w:bottom w:val="single" w:sz="6" w:space="0" w:color="000000"/>
-              <w:right w:val="single" w:sz="6" w:space="0" w:color="000000"/>
-            </w:tcBorders>
-            <w:hideMark/>
-          </w:tcPr>
-          <w:p>
-            <w:pPr>
-              <w:spacing w:after="0" w:line="240" w:lineRule="auto"/>
-              <w:jc w:val="center"/>
-              <w:rPr>
-                <w:rFonts w:ascii="Arial" w:eastAsia="Times New Roman" w:hAnsi="Arial" w:cs="Arial"/>
-                <w:sz w:val="16"/>
-                <w:szCs w:val="16"/>
-                <w:lang w:val="en-US" w:eastAsia="ru-RU"/>
-              </w:rPr>
-            </w:pPr>
-            <w:r>
-              <w:rPr>
-                <w:rFonts w:ascii="Arial" w:eastAsia="Times New Roman" w:hAnsi="Arial" w:cs="Arial"/>
-                <w:sz w:val="16"/>
-                <w:szCs w:val="16"/>
-                <w:lang w:val="en-US" w:eastAsia="ru-RU"/>
-              </w:rPr>
-              <w:t>3</w:t>
-            </w:r>
-          </w:p>
-        </w:tc>
-        <w:tc>
-          <w:tcPr>
-            <w:tcW w:w="0" w:type="auto"/>
-            <w:gridSpan w:val="4"/>
-            <w:tcBorders>
-              <w:top w:val="single" w:sz="6" w:space="0" w:color="000000"/>
-              <w:left w:val="single" w:sz="6" w:space="0" w:color="000000"/>
-              <w:bottom w:val="single" w:sz="6" w:space="0" w:color="000000"/>
-              <w:right w:val="single" w:sz="6" w:space="0" w:color="000000"/>
-            </w:tcBorders>
-            <w:hideMark/>
-          </w:tcPr>
-          <w:p>
-            <w:pPr>
-              <w:spacing w:after="0" w:line="240" w:lineRule="auto"/>
-              <w:jc w:val="center"/>
-              <w:rPr>
-                <w:rFonts w:ascii="Arial" w:eastAsia="Times New Roman" w:hAnsi="Arial" w:cs="Arial"/>
-                <w:sz w:val="16"/>
-                <w:szCs w:val="16"/>
-                <w:lang w:val="en-US" w:eastAsia="ru-RU"/>
-              </w:rPr>
-            </w:pPr>
-            <w:bookmarkStart w:id="0" w:name="_GoBack"/>
-            <w:r>
-              <w:rPr>
-                <w:rFonts w:ascii="Arial" w:eastAsia="Times New Roman" w:hAnsi="Arial" w:cs="Arial"/>
-                <w:sz w:val="16"/>
-                <w:szCs w:val="16"/>
-                <w:lang w:val="en-US" w:eastAsia="ru-RU"/>
-              </w:rPr>
-              <w:t>0</w:t>
-            </w:r>
-            <w:bookmarkEnd w:id="0"/>
-          </w:p>
-        </w:tc>
-        <w:tc>
-          <w:tcPr>
-            <w:tcW w:w="0" w:type="auto"/>
-            <w:gridSpan w:val="17"/>
-            <w:tcBorders>
-              <w:top w:val="single" w:sz="6" w:space="0" w:color="000000"/>
-              <w:left w:val="single" w:sz="6" w:space="0" w:color="000000"/>
-              <w:bottom w:val="single" w:sz="6" w:space="0" w:color="000000"/>
-              <w:right w:val="single" w:sz="6" w:space="0" w:color="000000"/>
-            </w:tcBorders>
-            <w:hideMark/>
-          </w:tcPr>
-          <w:p>
-            <w:pPr>
-              <w:spacing w:after="0" w:line="240" w:lineRule="auto"/>
-              <w:rPr>
-                <w:rFonts w:ascii="Arial" w:eastAsia="Times New Roman" w:hAnsi="Arial" w:cs="Arial"/>
-                <w:sz w:val="16"/>
-                <w:szCs w:val="16"/>
-                <w:lang w:val="en-US" w:eastAsia="ru-RU"/>
-              </w:rPr>
-            </w:pPr>
-            <w:r>
-              <w:rPr>
-                <w:rFonts w:ascii="Arial" w:eastAsia="Times New Roman" w:hAnsi="Arial" w:cs="Arial"/>
-                <w:sz w:val="16"/>
-                <w:szCs w:val="16"/>
-                <w:lang w:val="en-US" w:eastAsia="ru-RU"/>
-              </w:rPr>
-              <w:t>tro</w:t>
-            </w:r>
-          </w:p>
-        </w:tc>
-        <w:tc>
-          <w:tcPr>
-            <w:tcW w:w="0" w:type="auto"/>
-            <w:gridSpan w:val="3"/>
-            <w:tcBorders>
-              <w:top w:val="single" w:sz="6" w:space="0" w:color="000000"/>
-              <w:left w:val="single" w:sz="6" w:space="0" w:color="000000"/>
-              <w:bottom w:val="single" w:sz="6" w:space="0" w:color="000000"/>
-              <w:right w:val="single" w:sz="6" w:space="0" w:color="000000"/>
-            </w:tcBorders>
-            <w:hideMark/>
-          </w:tcPr>
-          <w:p>
-            <w:pPr>
-              <w:spacing w:after="0" w:line="240" w:lineRule="auto"/>
-              <w:jc w:val="center"/>
-              <w:rPr>
-                <w:rFonts w:ascii="Arial" w:eastAsia="Times New Roman" w:hAnsi="Arial" w:cs="Arial"/>
-                <w:sz w:val="16"/>
-                <w:szCs w:val="16"/>
-                <w:lang w:val="en-US" w:eastAsia="ru-RU"/>
-              </w:rPr>
-            </w:pPr>
-            <w:r>
-              <w:rPr>
-                <w:rFonts w:ascii="Arial" w:eastAsia="Times New Roman" w:hAnsi="Arial" w:cs="Arial"/>
-                <w:sz w:val="16"/>
-                <w:szCs w:val="16"/>
-                <w:lang w:val="en-US" w:eastAsia="ru-RU"/>
-              </w:rPr>
-              <w:t>5</w:t>
-            </w:r>
-          </w:p>
-        </w:tc>
-        <w:tc>
-          <w:tcPr>
-            <w:tcW w:w="0" w:type="auto"/>
-            <w:gridSpan w:val="2"/>
-            <w:tcBorders>
-              <w:top w:val="single" w:sz="6" w:space="0" w:color="000000"/>
-              <w:left w:val="single" w:sz="6" w:space="0" w:color="000000"/>
-              <w:bottom w:val="single" w:sz="6" w:space="0" w:color="000000"/>
-              <w:right w:val="single" w:sz="6" w:space="0" w:color="000000"/>
-            </w:tcBorders>
-            <w:hideMark/>
-          </w:tcPr>
-          <w:p>
-            <w:pPr>
-              <w:spacing w:after="0" w:line="240" w:lineRule="auto"/>
-              <w:jc w:val="center"/>
-              <w:rPr>
-                <w:rFonts w:ascii="Arial" w:eastAsia="Times New Roman" w:hAnsi="Arial" w:cs="Arial"/>
-                <w:sz w:val="16"/>
-                <w:szCs w:val="16"/>
-                <w:lang w:val="en-US" w:eastAsia="ru-RU"/>
-              </w:rPr>
-            </w:pPr>
-            <w:r>
-              <w:rPr>
-                <w:rFonts w:ascii="Arial" w:eastAsia="Times New Roman" w:hAnsi="Arial" w:cs="Arial"/>
-                <w:sz w:val="16"/>
-                <w:szCs w:val="16"/>
-                <w:lang w:val="en-US" w:eastAsia="ru-RU"/>
-              </w:rPr>
-              <w:t>шт</w:t>
-            </w:r>
-          </w:p>
-        </w:tc>
-        <w:tc>
-          <w:tcPr>
-            <w:tcW w:w="0" w:type="auto"/>
-            <w:gridSpan w:val="4"/>
-            <w:tcBorders>
-              <w:top w:val="single" w:sz="6" w:space="0" w:color="000000"/>
-              <w:left w:val="single" w:sz="6" w:space="0" w:color="000000"/>
-              <w:bottom w:val="single" w:sz="6" w:space="0" w:color="000000"/>
-              <w:right w:val="single" w:sz="6" w:space="0" w:color="000000"/>
-            </w:tcBorders>
-            <w:hideMark/>
-          </w:tcPr>
-          <w:p>
-            <w:pPr>
-              <w:spacing w:after="0" w:line="240" w:lineRule="auto"/>
-              <w:jc w:val="center"/>
-              <w:rPr>
-                <w:rFonts w:ascii="Arial" w:eastAsia="Times New Roman" w:hAnsi="Arial" w:cs="Arial"/>
-                <w:sz w:val="16"/>
-                <w:szCs w:val="16"/>
-                <w:lang w:val="en-US" w:eastAsia="ru-RU"/>
-              </w:rPr>
-            </w:pPr>
-            <w:r>
-              <w:rPr>
-                <w:rFonts w:ascii="Arial" w:eastAsia="Times New Roman" w:hAnsi="Arial" w:cs="Arial"/>
-                <w:sz w:val="16"/>
-                <w:szCs w:val="16"/>
-                <w:lang w:val="en-US" w:eastAsia="ru-RU"/>
-              </w:rPr>
-              <w:t>0</w:t>
-            </w:r>
-          </w:p>
-        </w:tc>
-        <w:tc>
-          <w:tcPr>
-            <w:tcW w:w="0" w:type="auto"/>
-            <w:gridSpan w:val="5"/>
-            <w:tcBorders>
-              <w:top w:val="single" w:sz="6" w:space="0" w:color="000000"/>
-              <w:left w:val="single" w:sz="6" w:space="0" w:color="000000"/>
-              <w:bottom w:val="single" w:sz="6" w:space="0" w:color="000000"/>
-              <w:right w:val="single" w:sz="12" w:space="0" w:color="000000"/>
-            </w:tcBorders>
-            <w:hideMark/>
-          </w:tcPr>
-          <w:p>
-            <w:pPr>
-              <w:spacing w:after="0" w:line="240" w:lineRule="auto"/>
-              <w:jc w:val="center"/>
-              <w:rPr>
-                <w:rFonts w:ascii="Arial" w:eastAsia="Times New Roman" w:hAnsi="Arial" w:cs="Arial"/>
-                <w:sz w:val="16"/>
-                <w:szCs w:val="16"/>
-                <w:lang w:val="en-US" w:eastAsia="ru-RU"/>
-              </w:rPr>
-            </w:pPr>
-            <w:r>
-              <w:rPr>
-                <w:rFonts w:ascii="Arial" w:eastAsia="Times New Roman" w:hAnsi="Arial" w:cs="Arial"/>
-                <w:sz w:val="16"/>
-                <w:szCs w:val="16"/>
-                <w:lang w:val="en-US" w:eastAsia="ru-RU"/>
-              </w:rPr>
-              <w:t>0</w:t>
-            </w:r>
-          </w:p>
-        </w:tc>
-        <w:tc>
-          <w:tcPr>
-            <w:tcW w:w="0" w:type="auto"/>
-            <w:vAlign w:val="center"/>
-            <w:hideMark/>
-          </w:tcPr>
-          <w:p>
-            <w:pPr>
-              <w:spacing w:after="0" w:line="240" w:lineRule="auto"/>
-              <w:jc w:val="right"/>
-              <w:rPr>
-                <w:rFonts w:ascii="Arial" w:eastAsia="Times New Roman" w:hAnsi="Arial" w:cs="Arial"/>
-                <w:sz w:val="16"/>
-                <w:szCs w:val="16"/>
-                <w:lang w:eastAsia="ru-RU"/>
-              </w:rPr>
-            </w:pPr>
-          </w:p>
-        </w:tc>
-      </w:tr>
-      <w:tr>
-        <w:trPr>
-          <w:trHeight w:val="435"/>
-        </w:trPr>
-        <w:tc>
-          <w:tcPr>
-            <w:tcW w:w="0" w:type="auto"/>
-            <w:vAlign w:val="center"/>
-            <w:hideMark/>
-          </w:tcPr>
-          <w:p>
-            <w:pPr>
-              <w:spacing w:after="0" w:line="240" w:lineRule="auto"/>
-              <w:rPr>
-                <w:rFonts w:ascii="Times New Roman" w:eastAsia="Times New Roman" w:hAnsi="Times New Roman" w:cs="Times New Roman"/>
-                <w:sz w:val="20"/>
-                <w:szCs w:val="20"/>
-                <w:lang w:eastAsia="ru-RU"/>
-              </w:rPr>
-            </w:pPr>
-          </w:p>
-        </w:tc>
-        <w:tc>
-          <w:tcPr>
-            <w:tcW w:w="0" w:type="auto"/>
-            <w:gridSpan w:val="2"/>
-            <w:tcBorders>
-              <w:top w:val="single" w:sz="6" w:space="0" w:color="000000"/>
-              <w:left w:val="single" w:sz="12" w:space="0" w:color="000000"/>
-              <w:bottom w:val="single" w:sz="6" w:space="0" w:color="000000"/>
-              <w:right w:val="single" w:sz="6" w:space="0" w:color="000000"/>
-            </w:tcBorders>
-            <w:hideMark/>
-          </w:tcPr>
-          <w:p>
-            <w:pPr>
-              <w:spacing w:after="0" w:line="240" w:lineRule="auto"/>
-              <w:jc w:val="center"/>
-              <w:rPr>
-                <w:rFonts w:ascii="Arial" w:eastAsia="Times New Roman" w:hAnsi="Arial" w:cs="Arial"/>
-                <w:sz w:val="16"/>
-                <w:szCs w:val="16"/>
-                <w:lang w:val="en-US" w:eastAsia="ru-RU"/>
-              </w:rPr>
-            </w:pPr>
-            <w:r>
-              <w:rPr>
-                <w:rFonts w:ascii="Arial" w:eastAsia="Times New Roman" w:hAnsi="Arial" w:cs="Arial"/>
-                <w:sz w:val="16"/>
-                <w:szCs w:val="16"/>
-                <w:lang w:val="en-US" w:eastAsia="ru-RU"/>
-              </w:rPr>
-              <w:t>4</w:t>
-            </w:r>
-          </w:p>
-        </w:tc>
-        <w:tc>
-          <w:tcPr>
-            <w:tcW w:w="0" w:type="auto"/>
-            <w:gridSpan w:val="4"/>
-            <w:tcBorders>
-              <w:top w:val="single" w:sz="6" w:space="0" w:color="000000"/>
-              <w:left w:val="single" w:sz="6" w:space="0" w:color="000000"/>
-              <w:bottom w:val="single" w:sz="6" w:space="0" w:color="000000"/>
-              <w:right w:val="single" w:sz="6" w:space="0" w:color="000000"/>
-            </w:tcBorders>
-            <w:hideMark/>
-          </w:tcPr>
-          <w:p>
-            <w:pPr>
-              <w:spacing w:after="0" w:line="240" w:lineRule="auto"/>
-              <w:jc w:val="center"/>
-              <w:rPr>
-                <w:rFonts w:ascii="Arial" w:eastAsia="Times New Roman" w:hAnsi="Arial" w:cs="Arial"/>
-                <w:sz w:val="16"/>
-                <w:szCs w:val="16"/>
-                <w:lang w:val="en-US" w:eastAsia="ru-RU"/>
-              </w:rPr>
-            </w:pPr>
-            <w:bookmarkStart w:id="0" w:name="_GoBack"/>
-            <w:r>
-              <w:rPr>
-                <w:rFonts w:ascii="Arial" w:eastAsia="Times New Roman" w:hAnsi="Arial" w:cs="Arial"/>
-                <w:sz w:val="16"/>
-                <w:szCs w:val="16"/>
-                <w:lang w:val="en-US" w:eastAsia="ru-RU"/>
-              </w:rPr>
-              <w:t>0</w:t>
-            </w:r>
-            <w:bookmarkEnd w:id="0"/>
-          </w:p>
-        </w:tc>
-        <w:tc>
-          <w:tcPr>
-            <w:tcW w:w="0" w:type="auto"/>
-            <w:gridSpan w:val="17"/>
-            <w:tcBorders>
-              <w:top w:val="single" w:sz="6" w:space="0" w:color="000000"/>
-              <w:left w:val="single" w:sz="6" w:space="0" w:color="000000"/>
-              <w:bottom w:val="single" w:sz="6" w:space="0" w:color="000000"/>
-              <w:right w:val="single" w:sz="6" w:space="0" w:color="000000"/>
-            </w:tcBorders>
-            <w:hideMark/>
-          </w:tcPr>
-          <w:p>
-            <w:pPr>
-              <w:spacing w:after="0" w:line="240" w:lineRule="auto"/>
-              <w:rPr>
-                <w:rFonts w:ascii="Arial" w:eastAsia="Times New Roman" w:hAnsi="Arial" w:cs="Arial"/>
-                <w:sz w:val="16"/>
-                <w:szCs w:val="16"/>
-                <w:lang w:val="en-US" w:eastAsia="ru-RU"/>
-              </w:rPr>
-            </w:pPr>
-            <w:r>
-              <w:rPr>
-                <w:rFonts w:ascii="Arial" w:eastAsia="Times New Roman" w:hAnsi="Arial" w:cs="Arial"/>
-                <w:sz w:val="16"/>
-                <w:szCs w:val="16"/>
-                <w:lang w:val="en-US" w:eastAsia="ru-RU"/>
-              </w:rPr>
-              <w:t>tro</w:t>
-            </w:r>
-          </w:p>
-        </w:tc>
-        <w:tc>
-          <w:tcPr>
-            <w:tcW w:w="0" w:type="auto"/>
-            <w:gridSpan w:val="3"/>
-            <w:tcBorders>
-              <w:top w:val="single" w:sz="6" w:space="0" w:color="000000"/>
-              <w:left w:val="single" w:sz="6" w:space="0" w:color="000000"/>
-              <w:bottom w:val="single" w:sz="6" w:space="0" w:color="000000"/>
-              <w:right w:val="single" w:sz="6" w:space="0" w:color="000000"/>
-            </w:tcBorders>
-            <w:hideMark/>
-          </w:tcPr>
-          <w:p>
-            <w:pPr>
-              <w:spacing w:after="0" w:line="240" w:lineRule="auto"/>
-              <w:jc w:val="center"/>
-              <w:rPr>
-                <w:rFonts w:ascii="Arial" w:eastAsia="Times New Roman" w:hAnsi="Arial" w:cs="Arial"/>
-                <w:sz w:val="16"/>
-                <w:szCs w:val="16"/>
-                <w:lang w:val="en-US" w:eastAsia="ru-RU"/>
-              </w:rPr>
-            </w:pPr>
-            <w:r>
-              <w:rPr>
-                <w:rFonts w:ascii="Arial" w:eastAsia="Times New Roman" w:hAnsi="Arial" w:cs="Arial"/>
-                <w:sz w:val="16"/>
-                <w:szCs w:val="16"/>
-                <w:lang w:val="en-US" w:eastAsia="ru-RU"/>
-              </w:rPr>
-              <w:t>8</w:t>
-            </w:r>
-          </w:p>
-        </w:tc>
-        <w:tc>
-          <w:tcPr>
-            <w:tcW w:w="0" w:type="auto"/>
-            <w:gridSpan w:val="2"/>
-            <w:tcBorders>
-              <w:top w:val="single" w:sz="6" w:space="0" w:color="000000"/>
-              <w:left w:val="single" w:sz="6" w:space="0" w:color="000000"/>
-              <w:bottom w:val="single" w:sz="6" w:space="0" w:color="000000"/>
-              <w:right w:val="single" w:sz="6" w:space="0" w:color="000000"/>
-            </w:tcBorders>
-            <w:hideMark/>
-          </w:tcPr>
-          <w:p>
-            <w:pPr>
-              <w:spacing w:after="0" w:line="240" w:lineRule="auto"/>
-              <w:jc w:val="center"/>
-              <w:rPr>
-                <w:rFonts w:ascii="Arial" w:eastAsia="Times New Roman" w:hAnsi="Arial" w:cs="Arial"/>
-                <w:sz w:val="16"/>
-                <w:szCs w:val="16"/>
-                <w:lang w:val="en-US" w:eastAsia="ru-RU"/>
-              </w:rPr>
-            </w:pPr>
-            <w:r>
-              <w:rPr>
-                <w:rFonts w:ascii="Arial" w:eastAsia="Times New Roman" w:hAnsi="Arial" w:cs="Arial"/>
-                <w:sz w:val="16"/>
-                <w:szCs w:val="16"/>
-                <w:lang w:val="en-US" w:eastAsia="ru-RU"/>
-              </w:rPr>
-              <w:t>шт</w:t>
-            </w:r>
-          </w:p>
-        </w:tc>
-        <w:tc>
-          <w:tcPr>
-            <w:tcW w:w="0" w:type="auto"/>
-            <w:gridSpan w:val="4"/>
-            <w:tcBorders>
-              <w:top w:val="single" w:sz="6" w:space="0" w:color="000000"/>
-              <w:left w:val="single" w:sz="6" w:space="0" w:color="000000"/>
-              <w:bottom w:val="single" w:sz="6" w:space="0" w:color="000000"/>
-              <w:right w:val="single" w:sz="6" w:space="0" w:color="000000"/>
-            </w:tcBorders>
-            <w:hideMark/>
-          </w:tcPr>
-          <w:p>
-            <w:pPr>
-              <w:spacing w:after="0" w:line="240" w:lineRule="auto"/>
-              <w:jc w:val="center"/>
-              <w:rPr>
-                <w:rFonts w:ascii="Arial" w:eastAsia="Times New Roman" w:hAnsi="Arial" w:cs="Arial"/>
-                <w:sz w:val="16"/>
-                <w:szCs w:val="16"/>
-                <w:lang w:val="en-US" w:eastAsia="ru-RU"/>
-              </w:rPr>
-            </w:pPr>
-            <w:r>
-              <w:rPr>
-                <w:rFonts w:ascii="Arial" w:eastAsia="Times New Roman" w:hAnsi="Arial" w:cs="Arial"/>
-                <w:sz w:val="16"/>
-                <w:szCs w:val="16"/>
-                <w:lang w:val="en-US" w:eastAsia="ru-RU"/>
-              </w:rPr>
-              <w:t>0</w:t>
-            </w:r>
-          </w:p>
-        </w:tc>
-        <w:tc>
-          <w:tcPr>
-            <w:tcW w:w="0" w:type="auto"/>
-            <w:gridSpan w:val="5"/>
-            <w:tcBorders>
-              <w:top w:val="single" w:sz="6" w:space="0" w:color="000000"/>
-              <w:left w:val="single" w:sz="6" w:space="0" w:color="000000"/>
-              <w:bottom w:val="single" w:sz="6" w:space="0" w:color="000000"/>
-              <w:right w:val="single" w:sz="12" w:space="0" w:color="000000"/>
-            </w:tcBorders>
-            <w:hideMark/>
-          </w:tcPr>
-          <w:p>
-            <w:pPr>
-              <w:spacing w:after="0" w:line="240" w:lineRule="auto"/>
-              <w:jc w:val="center"/>
-              <w:rPr>
-                <w:rFonts w:ascii="Arial" w:eastAsia="Times New Roman" w:hAnsi="Arial" w:cs="Arial"/>
-                <w:sz w:val="16"/>
-                <w:szCs w:val="16"/>
-                <w:lang w:val="en-US" w:eastAsia="ru-RU"/>
-              </w:rPr>
-            </w:pPr>
-            <w:r>
-              <w:rPr>
-                <w:rFonts w:ascii="Arial" w:eastAsia="Times New Roman" w:hAnsi="Arial" w:cs="Arial"/>
-                <w:sz w:val="16"/>
-                <w:szCs w:val="16"/>
-                <w:lang w:val="en-US" w:eastAsia="ru-RU"/>
-              </w:rPr>
-              <w:t>0</w:t>
-            </w:r>
-          </w:p>
-        </w:tc>
-        <w:tc>
-          <w:tcPr>
-            <w:tcW w:w="0" w:type="auto"/>
-            <w:vAlign w:val="center"/>
-            <w:hideMark/>
-          </w:tcPr>
-          <w:p>
-            <w:pPr>
-              <w:spacing w:after="0" w:line="240" w:lineRule="auto"/>
-              <w:jc w:val="right"/>
-              <w:rPr>
-                <w:rFonts w:ascii="Arial" w:eastAsia="Times New Roman" w:hAnsi="Arial" w:cs="Arial"/>
-                <w:sz w:val="16"/>
-                <w:szCs w:val="16"/>
-                <w:lang w:eastAsia="ru-RU"/>
-              </w:rPr>
-            </w:pPr>
-          </w:p>
-        </w:tc>
-      </w:tr>
-      <w:tr>
-        <w:trPr>
-          <w:trHeight w:val="435"/>
-        </w:trPr>
-        <w:tc>
-          <w:tcPr>
-            <w:tcW w:w="0" w:type="auto"/>
-            <w:vAlign w:val="center"/>
-            <w:hideMark/>
-          </w:tcPr>
-          <w:p>
-            <w:pPr>
-              <w:spacing w:after="0" w:line="240" w:lineRule="auto"/>
-              <w:rPr>
-                <w:rFonts w:ascii="Times New Roman" w:eastAsia="Times New Roman" w:hAnsi="Times New Roman" w:cs="Times New Roman"/>
-                <w:sz w:val="20"/>
-                <w:szCs w:val="20"/>
-                <w:lang w:eastAsia="ru-RU"/>
-              </w:rPr>
-            </w:pPr>
-          </w:p>
-        </w:tc>
-        <w:tc>
-          <w:tcPr>
-            <w:tcW w:w="0" w:type="auto"/>
-            <w:gridSpan w:val="2"/>
-            <w:tcBorders>
-              <w:top w:val="single" w:sz="6" w:space="0" w:color="000000"/>
-              <w:left w:val="single" w:sz="12" w:space="0" w:color="000000"/>
-              <w:bottom w:val="single" w:sz="6" w:space="0" w:color="000000"/>
-              <w:right w:val="single" w:sz="6" w:space="0" w:color="000000"/>
-            </w:tcBorders>
-            <w:hideMark/>
-          </w:tcPr>
-          <w:p>
-            <w:pPr>
-              <w:spacing w:after="0" w:line="240" w:lineRule="auto"/>
-              <w:jc w:val="center"/>
-              <w:rPr>
-                <w:rFonts w:ascii="Arial" w:eastAsia="Times New Roman" w:hAnsi="Arial" w:cs="Arial"/>
-                <w:sz w:val="16"/>
-                <w:szCs w:val="16"/>
-                <w:lang w:val="en-US" w:eastAsia="ru-RU"/>
-              </w:rPr>
-            </w:pPr>
-            <w:r>
-              <w:rPr>
-                <w:rFonts w:ascii="Arial" w:eastAsia="Times New Roman" w:hAnsi="Arial" w:cs="Arial"/>
-                <w:sz w:val="16"/>
-                <w:szCs w:val="16"/>
-                <w:lang w:val="en-US" w:eastAsia="ru-RU"/>
-              </w:rPr>
-              <w:t>5</w:t>
-            </w:r>
-          </w:p>
-        </w:tc>
-        <w:tc>
-          <w:tcPr>
-            <w:tcW w:w="0" w:type="auto"/>
-            <w:gridSpan w:val="4"/>
-            <w:tcBorders>
-              <w:top w:val="single" w:sz="6" w:space="0" w:color="000000"/>
-              <w:left w:val="single" w:sz="6" w:space="0" w:color="000000"/>
-              <w:bottom w:val="single" w:sz="6" w:space="0" w:color="000000"/>
-              <w:right w:val="single" w:sz="6" w:space="0" w:color="000000"/>
-            </w:tcBorders>
-            <w:hideMark/>
-          </w:tcPr>
-          <w:p>
-            <w:pPr>
-              <w:spacing w:after="0" w:line="240" w:lineRule="auto"/>
-              <w:jc w:val="center"/>
-              <w:rPr>
-                <w:rFonts w:ascii="Arial" w:eastAsia="Times New Roman" w:hAnsi="Arial" w:cs="Arial"/>
-                <w:sz w:val="16"/>
-                <w:szCs w:val="16"/>
-                <w:lang w:val="en-US" w:eastAsia="ru-RU"/>
-              </w:rPr>
-            </w:pPr>
-            <w:bookmarkStart w:id="0" w:name="_GoBack"/>
-            <w:r>
-              <w:rPr>
-                <w:rFonts w:ascii="Arial" w:eastAsia="Times New Roman" w:hAnsi="Arial" w:cs="Arial"/>
-                <w:sz w:val="16"/>
-                <w:szCs w:val="16"/>
-                <w:lang w:val="en-US" w:eastAsia="ru-RU"/>
-              </w:rPr>
-              <w:t>0</w:t>
-            </w:r>
-            <w:bookmarkEnd w:id="0"/>
-          </w:p>
-        </w:tc>
-        <w:tc>
-          <w:tcPr>
-            <w:tcW w:w="0" w:type="auto"/>
-            <w:gridSpan w:val="17"/>
-            <w:tcBorders>
-              <w:top w:val="single" w:sz="6" w:space="0" w:color="000000"/>
-              <w:left w:val="single" w:sz="6" w:space="0" w:color="000000"/>
-              <w:bottom w:val="single" w:sz="6" w:space="0" w:color="000000"/>
-              <w:right w:val="single" w:sz="6" w:space="0" w:color="000000"/>
-            </w:tcBorders>
-            <w:hideMark/>
-          </w:tcPr>
-          <w:p>
-            <w:pPr>
-              <w:spacing w:after="0" w:line="240" w:lineRule="auto"/>
-              <w:rPr>
-                <w:rFonts w:ascii="Arial" w:eastAsia="Times New Roman" w:hAnsi="Arial" w:cs="Arial"/>
-                <w:sz w:val="16"/>
-                <w:szCs w:val="16"/>
-                <w:lang w:val="en-US" w:eastAsia="ru-RU"/>
-              </w:rPr>
-            </w:pPr>
-            <w:r>
-              <w:rPr>
-                <w:rFonts w:ascii="Arial" w:eastAsia="Times New Roman" w:hAnsi="Arial" w:cs="Arial"/>
-                <w:sz w:val="16"/>
-                <w:szCs w:val="16"/>
-                <w:lang w:val="en-US" w:eastAsia="ru-RU"/>
-              </w:rPr>
-              <w:t>tro</w:t>
-            </w:r>
-          </w:p>
-        </w:tc>
-        <w:tc>
-          <w:tcPr>
-            <w:tcW w:w="0" w:type="auto"/>
-            <w:gridSpan w:val="3"/>
-            <w:tcBorders>
-              <w:top w:val="single" w:sz="6" w:space="0" w:color="000000"/>
-              <w:left w:val="single" w:sz="6" w:space="0" w:color="000000"/>
-              <w:bottom w:val="single" w:sz="6" w:space="0" w:color="000000"/>
-              <w:right w:val="single" w:sz="6" w:space="0" w:color="000000"/>
-            </w:tcBorders>
-            <w:hideMark/>
-          </w:tcPr>
-          <w:p>
-            <w:pPr>
-              <w:spacing w:after="0" w:line="240" w:lineRule="auto"/>
-              <w:jc w:val="center"/>
-              <w:rPr>
-                <w:rFonts w:ascii="Arial" w:eastAsia="Times New Roman" w:hAnsi="Arial" w:cs="Arial"/>
-                <w:sz w:val="16"/>
-                <w:szCs w:val="16"/>
-                <w:lang w:val="en-US" w:eastAsia="ru-RU"/>
-              </w:rPr>
-            </w:pPr>
-            <w:r>
-              <w:rPr>
-                <w:rFonts w:ascii="Arial" w:eastAsia="Times New Roman" w:hAnsi="Arial" w:cs="Arial"/>
-                <w:sz w:val="16"/>
-                <w:szCs w:val="16"/>
-                <w:lang w:val="en-US" w:eastAsia="ru-RU"/>
-              </w:rPr>
-              <w:t>5</w:t>
-            </w:r>
-          </w:p>
-        </w:tc>
-        <w:tc>
-          <w:tcPr>
-            <w:tcW w:w="0" w:type="auto"/>
-            <w:gridSpan w:val="2"/>
-            <w:tcBorders>
-              <w:top w:val="single" w:sz="6" w:space="0" w:color="000000"/>
-              <w:left w:val="single" w:sz="6" w:space="0" w:color="000000"/>
-              <w:bottom w:val="single" w:sz="6" w:space="0" w:color="000000"/>
-              <w:right w:val="single" w:sz="6" w:space="0" w:color="000000"/>
-            </w:tcBorders>
-            <w:hideMark/>
-          </w:tcPr>
-          <w:p>
-            <w:pPr>
-              <w:spacing w:after="0" w:line="240" w:lineRule="auto"/>
-              <w:jc w:val="center"/>
-              <w:rPr>
-                <w:rFonts w:ascii="Arial" w:eastAsia="Times New Roman" w:hAnsi="Arial" w:cs="Arial"/>
-                <w:sz w:val="16"/>
-                <w:szCs w:val="16"/>
-                <w:lang w:val="en-US" w:eastAsia="ru-RU"/>
-              </w:rPr>
-            </w:pPr>
-            <w:r>
-              <w:rPr>
-                <w:rFonts w:ascii="Arial" w:eastAsia="Times New Roman" w:hAnsi="Arial" w:cs="Arial"/>
-                <w:sz w:val="16"/>
-                <w:szCs w:val="16"/>
-                <w:lang w:val="en-US" w:eastAsia="ru-RU"/>
-              </w:rPr>
-              <w:t>шт</w:t>
-            </w:r>
-          </w:p>
-        </w:tc>
-        <w:tc>
-          <w:tcPr>
-            <w:tcW w:w="0" w:type="auto"/>
-            <w:gridSpan w:val="4"/>
-            <w:tcBorders>
-              <w:top w:val="single" w:sz="6" w:space="0" w:color="000000"/>
-              <w:left w:val="single" w:sz="6" w:space="0" w:color="000000"/>
-              <w:bottom w:val="single" w:sz="6" w:space="0" w:color="000000"/>
-              <w:right w:val="single" w:sz="6" w:space="0" w:color="000000"/>
-            </w:tcBorders>
-            <w:hideMark/>
-          </w:tcPr>
-          <w:p>
-            <w:pPr>
-              <w:spacing w:after="0" w:line="240" w:lineRule="auto"/>
-              <w:jc w:val="center"/>
-              <w:rPr>
-                <w:rFonts w:ascii="Arial" w:eastAsia="Times New Roman" w:hAnsi="Arial" w:cs="Arial"/>
-                <w:sz w:val="16"/>
-                <w:szCs w:val="16"/>
-                <w:lang w:val="en-US" w:eastAsia="ru-RU"/>
-              </w:rPr>
-            </w:pPr>
-            <w:r>
-              <w:rPr>
-                <w:rFonts w:ascii="Arial" w:eastAsia="Times New Roman" w:hAnsi="Arial" w:cs="Arial"/>
-                <w:sz w:val="16"/>
-                <w:szCs w:val="16"/>
-                <w:lang w:val="en-US" w:eastAsia="ru-RU"/>
-              </w:rPr>
-              <w:t>0</w:t>
-            </w:r>
-          </w:p>
-        </w:tc>
-        <w:tc>
-          <w:tcPr>
-            <w:tcW w:w="0" w:type="auto"/>
-            <w:gridSpan w:val="5"/>
-            <w:tcBorders>
-              <w:top w:val="single" w:sz="6" w:space="0" w:color="000000"/>
-              <w:left w:val="single" w:sz="6" w:space="0" w:color="000000"/>
-              <w:bottom w:val="single" w:sz="6" w:space="0" w:color="000000"/>
-              <w:right w:val="single" w:sz="12" w:space="0" w:color="000000"/>
-            </w:tcBorders>
-            <w:hideMark/>
-          </w:tcPr>
-          <w:p>
-            <w:pPr>
-              <w:spacing w:after="0" w:line="240" w:lineRule="auto"/>
-              <w:jc w:val="center"/>
-              <w:rPr>
-                <w:rFonts w:ascii="Arial" w:eastAsia="Times New Roman" w:hAnsi="Arial" w:cs="Arial"/>
-                <w:sz w:val="16"/>
-                <w:szCs w:val="16"/>
-                <w:lang w:val="en-US" w:eastAsia="ru-RU"/>
-              </w:rPr>
-            </w:pPr>
-            <w:r>
-              <w:rPr>
-                <w:rFonts w:ascii="Arial" w:eastAsia="Times New Roman" w:hAnsi="Arial" w:cs="Arial"/>
-                <w:sz w:val="16"/>
-                <w:szCs w:val="16"/>
-                <w:lang w:val="en-US" w:eastAsia="ru-RU"/>
-              </w:rPr>
-              <w:t>0</w:t>
-            </w:r>
-          </w:p>
-        </w:tc>
-        <w:tc>
-          <w:tcPr>
-            <w:tcW w:w="0" w:type="auto"/>
-            <w:vAlign w:val="center"/>
-            <w:hideMark/>
-          </w:tcPr>
-          <w:p>
-            <w:pPr>
-              <w:spacing w:after="0" w:line="240" w:lineRule="auto"/>
-              <w:jc w:val="right"/>
-              <w:rPr>
-                <w:rFonts w:ascii="Arial" w:eastAsia="Times New Roman" w:hAnsi="Arial" w:cs="Arial"/>
-                <w:sz w:val="16"/>
-                <w:szCs w:val="16"/>
-                <w:lang w:eastAsia="ru-RU"/>
-              </w:rPr>
-            </w:pPr>
-          </w:p>
-        </w:tc>
-      </w:tr>
-      <w:tr>
-        <w:trPr>
-          <w:trHeight w:val="435"/>
-        </w:trPr>
-        <w:tc>
-          <w:tcPr>
-            <w:tcW w:w="0" w:type="auto"/>
-            <w:vAlign w:val="center"/>
-            <w:hideMark/>
-          </w:tcPr>
-          <w:p>
-            <w:pPr>
-              <w:spacing w:after="0" w:line="240" w:lineRule="auto"/>
-              <w:rPr>
-                <w:rFonts w:ascii="Times New Roman" w:eastAsia="Times New Roman" w:hAnsi="Times New Roman" w:cs="Times New Roman"/>
-                <w:sz w:val="20"/>
-                <w:szCs w:val="20"/>
-                <w:lang w:eastAsia="ru-RU"/>
-              </w:rPr>
-            </w:pPr>
-          </w:p>
-        </w:tc>
-        <w:tc>
-          <w:tcPr>
-            <w:tcW w:w="0" w:type="auto"/>
-            <w:gridSpan w:val="2"/>
-            <w:tcBorders>
-              <w:top w:val="single" w:sz="6" w:space="0" w:color="000000"/>
-              <w:left w:val="single" w:sz="12" w:space="0" w:color="000000"/>
-              <w:bottom w:val="single" w:sz="6" w:space="0" w:color="000000"/>
-              <w:right w:val="single" w:sz="6" w:space="0" w:color="000000"/>
-            </w:tcBorders>
-            <w:hideMark/>
-          </w:tcPr>
-          <w:p>
-            <w:pPr>
-              <w:spacing w:after="0" w:line="240" w:lineRule="auto"/>
-              <w:jc w:val="center"/>
-              <w:rPr>
-                <w:rFonts w:ascii="Arial" w:eastAsia="Times New Roman" w:hAnsi="Arial" w:cs="Arial"/>
-                <w:sz w:val="16"/>
-                <w:szCs w:val="16"/>
-                <w:lang w:val="en-US" w:eastAsia="ru-RU"/>
-              </w:rPr>
-            </w:pPr>
-            <w:r>
-              <w:rPr>
-                <w:rFonts w:ascii="Arial" w:eastAsia="Times New Roman" w:hAnsi="Arial" w:cs="Arial"/>
-                <w:sz w:val="16"/>
-                <w:szCs w:val="16"/>
-                <w:lang w:val="en-US" w:eastAsia="ru-RU"/>
-              </w:rPr>
-              <w:t>6</w:t>
-            </w:r>
-          </w:p>
-        </w:tc>
-        <w:tc>
-          <w:tcPr>
-            <w:tcW w:w="0" w:type="auto"/>
-            <w:gridSpan w:val="4"/>
-            <w:tcBorders>
-              <w:top w:val="single" w:sz="6" w:space="0" w:color="000000"/>
-              <w:left w:val="single" w:sz="6" w:space="0" w:color="000000"/>
-              <w:bottom w:val="single" w:sz="6" w:space="0" w:color="000000"/>
-              <w:right w:val="single" w:sz="6" w:space="0" w:color="000000"/>
-            </w:tcBorders>
-            <w:hideMark/>
-          </w:tcPr>
-          <w:p>
-            <w:pPr>
-              <w:spacing w:after="0" w:line="240" w:lineRule="auto"/>
-              <w:jc w:val="center"/>
-              <w:rPr>
-                <w:rFonts w:ascii="Arial" w:eastAsia="Times New Roman" w:hAnsi="Arial" w:cs="Arial"/>
-                <w:sz w:val="16"/>
-                <w:szCs w:val="16"/>
-                <w:lang w:val="en-US" w:eastAsia="ru-RU"/>
-              </w:rPr>
-            </w:pPr>
-            <w:bookmarkStart w:id="0" w:name="_GoBack"/>
-            <w:r>
-              <w:rPr>
-                <w:rFonts w:ascii="Arial" w:eastAsia="Times New Roman" w:hAnsi="Arial" w:cs="Arial"/>
-                <w:sz w:val="16"/>
-                <w:szCs w:val="16"/>
-                <w:lang w:val="en-US" w:eastAsia="ru-RU"/>
-              </w:rPr>
-              <w:t>0</w:t>
-            </w:r>
-            <w:bookmarkEnd w:id="0"/>
-          </w:p>
-        </w:tc>
-        <w:tc>
-          <w:tcPr>
-            <w:tcW w:w="0" w:type="auto"/>
-            <w:gridSpan w:val="17"/>
-            <w:tcBorders>
-              <w:top w:val="single" w:sz="6" w:space="0" w:color="000000"/>
-              <w:left w:val="single" w:sz="6" w:space="0" w:color="000000"/>
-              <w:bottom w:val="single" w:sz="6" w:space="0" w:color="000000"/>
-              <w:right w:val="single" w:sz="6" w:space="0" w:color="000000"/>
-            </w:tcBorders>
-            <w:hideMark/>
-          </w:tcPr>
-          <w:p>
-            <w:pPr>
-              <w:spacing w:after="0" w:line="240" w:lineRule="auto"/>
-              <w:rPr>
-                <w:rFonts w:ascii="Arial" w:eastAsia="Times New Roman" w:hAnsi="Arial" w:cs="Arial"/>
-                <w:sz w:val="16"/>
-                <w:szCs w:val="16"/>
-                <w:lang w:val="en-US" w:eastAsia="ru-RU"/>
-              </w:rPr>
-            </w:pPr>
-            <w:r>
-              <w:rPr>
-                <w:rFonts w:ascii="Arial" w:eastAsia="Times New Roman" w:hAnsi="Arial" w:cs="Arial"/>
-                <w:sz w:val="16"/>
-                <w:szCs w:val="16"/>
-                <w:lang w:val="en-US" w:eastAsia="ru-RU"/>
-              </w:rPr>
-              <w:t>tro</w:t>
-            </w:r>
-          </w:p>
-        </w:tc>
-        <w:tc>
-          <w:tcPr>
-            <w:tcW w:w="0" w:type="auto"/>
-            <w:gridSpan w:val="3"/>
-            <w:tcBorders>
-              <w:top w:val="single" w:sz="6" w:space="0" w:color="000000"/>
-              <w:left w:val="single" w:sz="6" w:space="0" w:color="000000"/>
-              <w:bottom w:val="single" w:sz="6" w:space="0" w:color="000000"/>
-              <w:right w:val="single" w:sz="6" w:space="0" w:color="000000"/>
-            </w:tcBorders>
-            <w:hideMark/>
-          </w:tcPr>
-          <w:p>
-            <w:pPr>
-              <w:spacing w:after="0" w:line="240" w:lineRule="auto"/>
-              <w:jc w:val="center"/>
-              <w:rPr>
-                <w:rFonts w:ascii="Arial" w:eastAsia="Times New Roman" w:hAnsi="Arial" w:cs="Arial"/>
-                <w:sz w:val="16"/>
-                <w:szCs w:val="16"/>
-                <w:lang w:val="en-US" w:eastAsia="ru-RU"/>
-              </w:rPr>
-            </w:pPr>
-            <w:r>
-              <w:rPr>
-                <w:rFonts w:ascii="Arial" w:eastAsia="Times New Roman" w:hAnsi="Arial" w:cs="Arial"/>
-                <w:sz w:val="16"/>
-                <w:szCs w:val="16"/>
-                <w:lang w:val="en-US" w:eastAsia="ru-RU"/>
-              </w:rPr>
-              <w:t>5</w:t>
-            </w:r>
-          </w:p>
-        </w:tc>
-        <w:tc>
-          <w:tcPr>
-            <w:tcW w:w="0" w:type="auto"/>
-            <w:gridSpan w:val="2"/>
-            <w:tcBorders>
-              <w:top w:val="single" w:sz="6" w:space="0" w:color="000000"/>
-              <w:left w:val="single" w:sz="6" w:space="0" w:color="000000"/>
-              <w:bottom w:val="single" w:sz="6" w:space="0" w:color="000000"/>
-              <w:right w:val="single" w:sz="6" w:space="0" w:color="000000"/>
-            </w:tcBorders>
-            <w:hideMark/>
-          </w:tcPr>
-          <w:p>
-            <w:pPr>
-              <w:spacing w:after="0" w:line="240" w:lineRule="auto"/>
-              <w:jc w:val="center"/>
-              <w:rPr>
-                <w:rFonts w:ascii="Arial" w:eastAsia="Times New Roman" w:hAnsi="Arial" w:cs="Arial"/>
-                <w:sz w:val="16"/>
-                <w:szCs w:val="16"/>
-                <w:lang w:val="en-US" w:eastAsia="ru-RU"/>
-              </w:rPr>
-            </w:pPr>
-            <w:r>
-              <w:rPr>
-                <w:rFonts w:ascii="Arial" w:eastAsia="Times New Roman" w:hAnsi="Arial" w:cs="Arial"/>
-                <w:sz w:val="16"/>
-                <w:szCs w:val="16"/>
-                <w:lang w:val="en-US" w:eastAsia="ru-RU"/>
-              </w:rPr>
-              <w:t>шт</w:t>
-            </w:r>
-          </w:p>
-        </w:tc>
-        <w:tc>
-          <w:tcPr>
-            <w:tcW w:w="0" w:type="auto"/>
-            <w:gridSpan w:val="4"/>
-            <w:tcBorders>
-              <w:top w:val="single" w:sz="6" w:space="0" w:color="000000"/>
-              <w:left w:val="single" w:sz="6" w:space="0" w:color="000000"/>
-              <w:bottom w:val="single" w:sz="6" w:space="0" w:color="000000"/>
-              <w:right w:val="single" w:sz="6" w:space="0" w:color="000000"/>
-            </w:tcBorders>
-            <w:hideMark/>
-          </w:tcPr>
-          <w:p>
-            <w:pPr>
-              <w:spacing w:after="0" w:line="240" w:lineRule="auto"/>
-              <w:jc w:val="center"/>
-              <w:rPr>
-                <w:rFonts w:ascii="Arial" w:eastAsia="Times New Roman" w:hAnsi="Arial" w:cs="Arial"/>
-                <w:sz w:val="16"/>
-                <w:szCs w:val="16"/>
-                <w:lang w:val="en-US" w:eastAsia="ru-RU"/>
-              </w:rPr>
-            </w:pPr>
-            <w:r>
-              <w:rPr>
-                <w:rFonts w:ascii="Arial" w:eastAsia="Times New Roman" w:hAnsi="Arial" w:cs="Arial"/>
-                <w:sz w:val="16"/>
-                <w:szCs w:val="16"/>
-                <w:lang w:val="en-US" w:eastAsia="ru-RU"/>
-              </w:rPr>
-              <w:t>0</w:t>
-            </w:r>
-          </w:p>
-        </w:tc>
-        <w:tc>
-          <w:tcPr>
-            <w:tcW w:w="0" w:type="auto"/>
-            <w:gridSpan w:val="5"/>
-            <w:tcBorders>
-              <w:top w:val="single" w:sz="6" w:space="0" w:color="000000"/>
-              <w:left w:val="single" w:sz="6" w:space="0" w:color="000000"/>
-              <w:bottom w:val="single" w:sz="6" w:space="0" w:color="000000"/>
-              <w:right w:val="single" w:sz="12" w:space="0" w:color="000000"/>
-            </w:tcBorders>
-            <w:hideMark/>
-          </w:tcPr>
-          <w:p>
-            <w:pPr>
-              <w:spacing w:after="0" w:line="240" w:lineRule="auto"/>
-              <w:jc w:val="center"/>
-              <w:rPr>
-                <w:rFonts w:ascii="Arial" w:eastAsia="Times New Roman" w:hAnsi="Arial" w:cs="Arial"/>
-                <w:sz w:val="16"/>
-                <w:szCs w:val="16"/>
-                <w:lang w:val="en-US" w:eastAsia="ru-RU"/>
-              </w:rPr>
-            </w:pPr>
-            <w:r>
-              <w:rPr>
-                <w:rFonts w:ascii="Arial" w:eastAsia="Times New Roman" w:hAnsi="Arial" w:cs="Arial"/>
-                <w:sz w:val="16"/>
-                <w:szCs w:val="16"/>
-                <w:lang w:val="en-US" w:eastAsia="ru-RU"/>
-              </w:rPr>
-              <w:t>0</w:t>
-            </w:r>
-          </w:p>
-        </w:tc>
-        <w:tc>
-          <w:tcPr>
-            <w:tcW w:w="0" w:type="auto"/>
-            <w:vAlign w:val="center"/>
-            <w:hideMark/>
-          </w:tcPr>
-          <w:p>
-            <w:pPr>
-              <w:spacing w:after="0" w:line="240" w:lineRule="auto"/>
-              <w:jc w:val="right"/>
-              <w:rPr>
-                <w:rFonts w:ascii="Arial" w:eastAsia="Times New Roman" w:hAnsi="Arial" w:cs="Arial"/>
-                <w:sz w:val="16"/>
-                <w:szCs w:val="16"/>
-                <w:lang w:eastAsia="ru-RU"/>
-              </w:rPr>
-            </w:pPr>
-          </w:p>
-        </w:tc>
-      </w:tr>
-      <w:tr>
-        <w:trPr>
-          <w:trHeight w:val="435"/>
-        </w:trPr>
-        <w:tc>
-          <w:tcPr>
-            <w:tcW w:w="0" w:type="auto"/>
-            <w:vAlign w:val="center"/>
-            <w:hideMark/>
-          </w:tcPr>
-          <w:p>
-            <w:pPr>
-              <w:spacing w:after="0" w:line="240" w:lineRule="auto"/>
-              <w:rPr>
-                <w:rFonts w:ascii="Times New Roman" w:eastAsia="Times New Roman" w:hAnsi="Times New Roman" w:cs="Times New Roman"/>
-                <w:sz w:val="20"/>
-                <w:szCs w:val="20"/>
-                <w:lang w:eastAsia="ru-RU"/>
-              </w:rPr>
-            </w:pPr>
-          </w:p>
-        </w:tc>
-        <w:tc>
-          <w:tcPr>
-            <w:tcW w:w="0" w:type="auto"/>
-            <w:gridSpan w:val="2"/>
-            <w:tcBorders>
-              <w:top w:val="single" w:sz="6" w:space="0" w:color="000000"/>
-              <w:left w:val="single" w:sz="12" w:space="0" w:color="000000"/>
-              <w:bottom w:val="single" w:sz="6" w:space="0" w:color="000000"/>
-              <w:right w:val="single" w:sz="6" w:space="0" w:color="000000"/>
-            </w:tcBorders>
-            <w:hideMark/>
-          </w:tcPr>
-          <w:p>
-            <w:pPr>
-              <w:spacing w:after="0" w:line="240" w:lineRule="auto"/>
-              <w:jc w:val="center"/>
-              <w:rPr>
-                <w:rFonts w:ascii="Arial" w:eastAsia="Times New Roman" w:hAnsi="Arial" w:cs="Arial"/>
-                <w:sz w:val="16"/>
-                <w:szCs w:val="16"/>
-                <w:lang w:val="en-US" w:eastAsia="ru-RU"/>
-              </w:rPr>
-            </w:pPr>
-            <w:r>
-              <w:rPr>
-                <w:rFonts w:ascii="Arial" w:eastAsia="Times New Roman" w:hAnsi="Arial" w:cs="Arial"/>
-                <w:sz w:val="16"/>
-                <w:szCs w:val="16"/>
-                <w:lang w:val="en-US" w:eastAsia="ru-RU"/>
-              </w:rPr>
-              <w:t>7</w:t>
-            </w:r>
-          </w:p>
-        </w:tc>
-        <w:tc>
-          <w:tcPr>
-            <w:tcW w:w="0" w:type="auto"/>
-            <w:gridSpan w:val="4"/>
-            <w:tcBorders>
-              <w:top w:val="single" w:sz="6" w:space="0" w:color="000000"/>
-              <w:left w:val="single" w:sz="6" w:space="0" w:color="000000"/>
-              <w:bottom w:val="single" w:sz="6" w:space="0" w:color="000000"/>
-              <w:right w:val="single" w:sz="6" w:space="0" w:color="000000"/>
-            </w:tcBorders>
-            <w:hideMark/>
-          </w:tcPr>
-          <w:p>
-            <w:pPr>
-              <w:spacing w:after="0" w:line="240" w:lineRule="auto"/>
-              <w:jc w:val="center"/>
-              <w:rPr>
-                <w:rFonts w:ascii="Arial" w:eastAsia="Times New Roman" w:hAnsi="Arial" w:cs="Arial"/>
-                <w:sz w:val="16"/>
-                <w:szCs w:val="16"/>
-                <w:lang w:val="en-US" w:eastAsia="ru-RU"/>
-              </w:rPr>
-            </w:pPr>
-            <w:bookmarkStart w:id="0" w:name="_GoBack"/>
-            <w:r>
-              <w:rPr>
-                <w:rFonts w:ascii="Arial" w:eastAsia="Times New Roman" w:hAnsi="Arial" w:cs="Arial"/>
-                <w:sz w:val="16"/>
-                <w:szCs w:val="16"/>
-                <w:lang w:val="en-US" w:eastAsia="ru-RU"/>
-              </w:rPr>
-              <w:t>0</w:t>
-            </w:r>
-            <w:bookmarkEnd w:id="0"/>
-          </w:p>
-        </w:tc>
-        <w:tc>
-          <w:tcPr>
-            <w:tcW w:w="0" w:type="auto"/>
-            <w:gridSpan w:val="17"/>
-            <w:tcBorders>
-              <w:top w:val="single" w:sz="6" w:space="0" w:color="000000"/>
-              <w:left w:val="single" w:sz="6" w:space="0" w:color="000000"/>
-              <w:bottom w:val="single" w:sz="6" w:space="0" w:color="000000"/>
-              <w:right w:val="single" w:sz="6" w:space="0" w:color="000000"/>
-            </w:tcBorders>
-            <w:hideMark/>
-          </w:tcPr>
-          <w:p>
-            <w:pPr>
-              <w:spacing w:after="0" w:line="240" w:lineRule="auto"/>
-              <w:rPr>
-                <w:rFonts w:ascii="Arial" w:eastAsia="Times New Roman" w:hAnsi="Arial" w:cs="Arial"/>
-                <w:sz w:val="16"/>
-                <w:szCs w:val="16"/>
-                <w:lang w:val="en-US" w:eastAsia="ru-RU"/>
-              </w:rPr>
-            </w:pPr>
-            <w:r>
-              <w:rPr>
-                <w:rFonts w:ascii="Arial" w:eastAsia="Times New Roman" w:hAnsi="Arial" w:cs="Arial"/>
-                <w:sz w:val="16"/>
-                <w:szCs w:val="16"/>
-                <w:lang w:val="en-US" w:eastAsia="ru-RU"/>
-              </w:rPr>
-              <w:t>tro</w:t>
-            </w:r>
-          </w:p>
-        </w:tc>
-        <w:tc>
-          <w:tcPr>
-            <w:tcW w:w="0" w:type="auto"/>
-            <w:gridSpan w:val="3"/>
-            <w:tcBorders>
-              <w:top w:val="single" w:sz="6" w:space="0" w:color="000000"/>
-              <w:left w:val="single" w:sz="6" w:space="0" w:color="000000"/>
-              <w:bottom w:val="single" w:sz="6" w:space="0" w:color="000000"/>
-              <w:right w:val="single" w:sz="6" w:space="0" w:color="000000"/>
-            </w:tcBorders>
-            <w:hideMark/>
-          </w:tcPr>
-          <w:p>
-            <w:pPr>
-              <w:spacing w:after="0" w:line="240" w:lineRule="auto"/>
-              <w:jc w:val="center"/>
-              <w:rPr>
-                <w:rFonts w:ascii="Arial" w:eastAsia="Times New Roman" w:hAnsi="Arial" w:cs="Arial"/>
-                <w:sz w:val="16"/>
-                <w:szCs w:val="16"/>
-                <w:lang w:val="en-US" w:eastAsia="ru-RU"/>
-              </w:rPr>
-            </w:pPr>
-            <w:r>
-              <w:rPr>
-                <w:rFonts w:ascii="Arial" w:eastAsia="Times New Roman" w:hAnsi="Arial" w:cs="Arial"/>
-                <w:sz w:val="16"/>
-                <w:szCs w:val="16"/>
-                <w:lang w:val="en-US" w:eastAsia="ru-RU"/>
-              </w:rPr>
-              <w:t>23</w:t>
-            </w:r>
-          </w:p>
-        </w:tc>
-        <w:tc>
-          <w:tcPr>
-            <w:tcW w:w="0" w:type="auto"/>
-            <w:gridSpan w:val="2"/>
-            <w:tcBorders>
-              <w:top w:val="single" w:sz="6" w:space="0" w:color="000000"/>
-              <w:left w:val="single" w:sz="6" w:space="0" w:color="000000"/>
-              <w:bottom w:val="single" w:sz="6" w:space="0" w:color="000000"/>
-              <w:right w:val="single" w:sz="6" w:space="0" w:color="000000"/>
-            </w:tcBorders>
-            <w:hideMark/>
-          </w:tcPr>
-          <w:p>
-            <w:pPr>
-              <w:spacing w:after="0" w:line="240" w:lineRule="auto"/>
-              <w:jc w:val="center"/>
-              <w:rPr>
-                <w:rFonts w:ascii="Arial" w:eastAsia="Times New Roman" w:hAnsi="Arial" w:cs="Arial"/>
-                <w:sz w:val="16"/>
-                <w:szCs w:val="16"/>
-                <w:lang w:val="en-US" w:eastAsia="ru-RU"/>
-              </w:rPr>
-            </w:pPr>
-            <w:r>
-              <w:rPr>
-                <w:rFonts w:ascii="Arial" w:eastAsia="Times New Roman" w:hAnsi="Arial" w:cs="Arial"/>
-                <w:sz w:val="16"/>
-                <w:szCs w:val="16"/>
-                <w:lang w:val="en-US" w:eastAsia="ru-RU"/>
-              </w:rPr>
-              <w:t>шт</w:t>
-            </w:r>
-          </w:p>
-        </w:tc>
-        <w:tc>
-          <w:tcPr>
-            <w:tcW w:w="0" w:type="auto"/>
-            <w:gridSpan w:val="4"/>
-            <w:tcBorders>
-              <w:top w:val="single" w:sz="6" w:space="0" w:color="000000"/>
-              <w:left w:val="single" w:sz="6" w:space="0" w:color="000000"/>
-              <w:bottom w:val="single" w:sz="6" w:space="0" w:color="000000"/>
-              <w:right w:val="single" w:sz="6" w:space="0" w:color="000000"/>
-            </w:tcBorders>
-            <w:hideMark/>
-          </w:tcPr>
-          <w:p>
-            <w:pPr>
-              <w:spacing w:after="0" w:line="240" w:lineRule="auto"/>
-              <w:jc w:val="center"/>
-              <w:rPr>
-                <w:rFonts w:ascii="Arial" w:eastAsia="Times New Roman" w:hAnsi="Arial" w:cs="Arial"/>
-                <w:sz w:val="16"/>
-                <w:szCs w:val="16"/>
-                <w:lang w:val="en-US" w:eastAsia="ru-RU"/>
-              </w:rPr>
-            </w:pPr>
-            <w:r>
-              <w:rPr>
-                <w:rFonts w:ascii="Arial" w:eastAsia="Times New Roman" w:hAnsi="Arial" w:cs="Arial"/>
-                <w:sz w:val="16"/>
-                <w:szCs w:val="16"/>
-                <w:lang w:val="en-US" w:eastAsia="ru-RU"/>
-              </w:rPr>
-              <w:t>0</w:t>
-            </w:r>
-          </w:p>
-        </w:tc>
-        <w:tc>
-          <w:tcPr>
-            <w:tcW w:w="0" w:type="auto"/>
-            <w:gridSpan w:val="5"/>
-            <w:tcBorders>
-              <w:top w:val="single" w:sz="6" w:space="0" w:color="000000"/>
-              <w:left w:val="single" w:sz="6" w:space="0" w:color="000000"/>
-              <w:bottom w:val="single" w:sz="6" w:space="0" w:color="000000"/>
-              <w:right w:val="single" w:sz="12" w:space="0" w:color="000000"/>
-            </w:tcBorders>
-            <w:hideMark/>
-          </w:tcPr>
-          <w:p>
-            <w:pPr>
-              <w:spacing w:after="0" w:line="240" w:lineRule="auto"/>
-              <w:jc w:val="center"/>
-              <w:rPr>
-                <w:rFonts w:ascii="Arial" w:eastAsia="Times New Roman" w:hAnsi="Arial" w:cs="Arial"/>
-                <w:sz w:val="16"/>
-                <w:szCs w:val="16"/>
-                <w:lang w:val="en-US" w:eastAsia="ru-RU"/>
-              </w:rPr>
-            </w:pPr>
-            <w:r>
-              <w:rPr>
-                <w:rFonts w:ascii="Arial" w:eastAsia="Times New Roman" w:hAnsi="Arial" w:cs="Arial"/>
-                <w:sz w:val="16"/>
-                <w:szCs w:val="16"/>
-                <w:lang w:val="en-US" w:eastAsia="ru-RU"/>
-              </w:rPr>
-              <w:t>0</w:t>
-            </w:r>
-          </w:p>
-        </w:tc>
-        <w:tc>
-          <w:tcPr>
-            <w:tcW w:w="0" w:type="auto"/>
-            <w:vAlign w:val="center"/>
-            <w:hideMark/>
-          </w:tcPr>
-          <w:p>
-            <w:pPr>
-              <w:spacing w:after="0" w:line="240" w:lineRule="auto"/>
-              <w:jc w:val="right"/>
-              <w:rPr>
-                <w:rFonts w:ascii="Arial" w:eastAsia="Times New Roman" w:hAnsi="Arial" w:cs="Arial"/>
-                <w:sz w:val="16"/>
-                <w:szCs w:val="16"/>
-                <w:lang w:eastAsia="ru-RU"/>
-              </w:rPr>
-            </w:pPr>
-          </w:p>
-        </w:tc>
-      </w:tr>
-      <w:tr>
-        <w:trPr>
-          <w:trHeight w:val="435"/>
-        </w:trPr>
-        <w:tc>
-          <w:tcPr>
-            <w:tcW w:w="0" w:type="auto"/>
-            <w:vAlign w:val="center"/>
-            <w:hideMark/>
-          </w:tcPr>
-          <w:p>
-            <w:pPr>
-              <w:spacing w:after="0" w:line="240" w:lineRule="auto"/>
-              <w:rPr>
-                <w:rFonts w:ascii="Times New Roman" w:eastAsia="Times New Roman" w:hAnsi="Times New Roman" w:cs="Times New Roman"/>
-                <w:sz w:val="20"/>
-                <w:szCs w:val="20"/>
-                <w:lang w:eastAsia="ru-RU"/>
-              </w:rPr>
-            </w:pPr>
-          </w:p>
-        </w:tc>
-        <w:tc>
-          <w:tcPr>
-            <w:tcW w:w="0" w:type="auto"/>
-            <w:gridSpan w:val="2"/>
-            <w:tcBorders>
-              <w:top w:val="single" w:sz="6" w:space="0" w:color="000000"/>
-              <w:left w:val="single" w:sz="12" w:space="0" w:color="000000"/>
-              <w:bottom w:val="single" w:sz="6" w:space="0" w:color="000000"/>
-              <w:right w:val="single" w:sz="6" w:space="0" w:color="000000"/>
-            </w:tcBorders>
-            <w:hideMark/>
-          </w:tcPr>
-          <w:p>
-            <w:pPr>
-              <w:spacing w:after="0" w:line="240" w:lineRule="auto"/>
-              <w:jc w:val="center"/>
-              <w:rPr>
-                <w:rFonts w:ascii="Arial" w:eastAsia="Times New Roman" w:hAnsi="Arial" w:cs="Arial"/>
-                <w:sz w:val="16"/>
-                <w:szCs w:val="16"/>
-                <w:lang w:val="en-US" w:eastAsia="ru-RU"/>
-              </w:rPr>
-            </w:pPr>
-            <w:r>
-              <w:rPr>
-                <w:rFonts w:ascii="Arial" w:eastAsia="Times New Roman" w:hAnsi="Arial" w:cs="Arial"/>
-                <w:sz w:val="16"/>
-                <w:szCs w:val="16"/>
-                <w:lang w:val="en-US" w:eastAsia="ru-RU"/>
-              </w:rPr>
-              <w:t>8</w:t>
-            </w:r>
-          </w:p>
-        </w:tc>
-        <w:tc>
-          <w:tcPr>
-            <w:tcW w:w="0" w:type="auto"/>
-            <w:gridSpan w:val="4"/>
-            <w:tcBorders>
-              <w:top w:val="single" w:sz="6" w:space="0" w:color="000000"/>
-              <w:left w:val="single" w:sz="6" w:space="0" w:color="000000"/>
-              <w:bottom w:val="single" w:sz="6" w:space="0" w:color="000000"/>
-              <w:right w:val="single" w:sz="6" w:space="0" w:color="000000"/>
-            </w:tcBorders>
-            <w:hideMark/>
-          </w:tcPr>
-          <w:p>
-            <w:pPr>
-              <w:spacing w:after="0" w:line="240" w:lineRule="auto"/>
-              <w:jc w:val="center"/>
-              <w:rPr>
-                <w:rFonts w:ascii="Arial" w:eastAsia="Times New Roman" w:hAnsi="Arial" w:cs="Arial"/>
-                <w:sz w:val="16"/>
-                <w:szCs w:val="16"/>
-                <w:lang w:val="en-US" w:eastAsia="ru-RU"/>
-              </w:rPr>
-            </w:pPr>
-            <w:bookmarkStart w:id="0" w:name="_GoBack"/>
-            <w:r>
-              <w:rPr>
-                <w:rFonts w:ascii="Arial" w:eastAsia="Times New Roman" w:hAnsi="Arial" w:cs="Arial"/>
-                <w:sz w:val="16"/>
-                <w:szCs w:val="16"/>
-                <w:lang w:val="en-US" w:eastAsia="ru-RU"/>
-              </w:rPr>
-              <w:t>0</w:t>
-            </w:r>
-            <w:bookmarkEnd w:id="0"/>
-          </w:p>
-        </w:tc>
-        <w:tc>
-          <w:tcPr>
-            <w:tcW w:w="0" w:type="auto"/>
-            <w:gridSpan w:val="17"/>
-            <w:tcBorders>
-              <w:top w:val="single" w:sz="6" w:space="0" w:color="000000"/>
-              <w:left w:val="single" w:sz="6" w:space="0" w:color="000000"/>
-              <w:bottom w:val="single" w:sz="6" w:space="0" w:color="000000"/>
-              <w:right w:val="single" w:sz="6" w:space="0" w:color="000000"/>
-            </w:tcBorders>
-            <w:hideMark/>
-          </w:tcPr>
-          <w:p>
-            <w:pPr>
-              <w:spacing w:after="0" w:line="240" w:lineRule="auto"/>
-              <w:rPr>
-                <w:rFonts w:ascii="Arial" w:eastAsia="Times New Roman" w:hAnsi="Arial" w:cs="Arial"/>
-                <w:sz w:val="16"/>
-                <w:szCs w:val="16"/>
-                <w:lang w:val="en-US" w:eastAsia="ru-RU"/>
-              </w:rPr>
-            </w:pPr>
-            <w:r>
-              <w:rPr>
-                <w:rFonts w:ascii="Arial" w:eastAsia="Times New Roman" w:hAnsi="Arial" w:cs="Arial"/>
-                <w:sz w:val="16"/>
-                <w:szCs w:val="16"/>
-                <w:lang w:val="en-US" w:eastAsia="ru-RU"/>
-              </w:rPr>
-              <w:t>tro</w:t>
-            </w:r>
-          </w:p>
-        </w:tc>
-        <w:tc>
-          <w:tcPr>
-            <w:tcW w:w="0" w:type="auto"/>
-            <w:gridSpan w:val="3"/>
-            <w:tcBorders>
-              <w:top w:val="single" w:sz="6" w:space="0" w:color="000000"/>
-              <w:left w:val="single" w:sz="6" w:space="0" w:color="000000"/>
-              <w:bottom w:val="single" w:sz="6" w:space="0" w:color="000000"/>
-              <w:right w:val="single" w:sz="6" w:space="0" w:color="000000"/>
-            </w:tcBorders>
-            <w:hideMark/>
-          </w:tcPr>
-          <w:p>
-            <w:pPr>
-              <w:spacing w:after="0" w:line="240" w:lineRule="auto"/>
-              <w:jc w:val="center"/>
-              <w:rPr>
-                <w:rFonts w:ascii="Arial" w:eastAsia="Times New Roman" w:hAnsi="Arial" w:cs="Arial"/>
-                <w:sz w:val="16"/>
-                <w:szCs w:val="16"/>
-                <w:lang w:val="en-US" w:eastAsia="ru-RU"/>
-              </w:rPr>
-            </w:pPr>
-            <w:r>
-              <w:rPr>
-                <w:rFonts w:ascii="Arial" w:eastAsia="Times New Roman" w:hAnsi="Arial" w:cs="Arial"/>
-                <w:sz w:val="16"/>
-                <w:szCs w:val="16"/>
-                <w:lang w:val="en-US" w:eastAsia="ru-RU"/>
-              </w:rPr>
-              <w:t>22</w:t>
-            </w:r>
-          </w:p>
-        </w:tc>
-        <w:tc>
-          <w:tcPr>
-            <w:tcW w:w="0" w:type="auto"/>
-            <w:gridSpan w:val="2"/>
-            <w:tcBorders>
-              <w:top w:val="single" w:sz="6" w:space="0" w:color="000000"/>
-              <w:left w:val="single" w:sz="6" w:space="0" w:color="000000"/>
-              <w:bottom w:val="single" w:sz="6" w:space="0" w:color="000000"/>
-              <w:right w:val="single" w:sz="6" w:space="0" w:color="000000"/>
-            </w:tcBorders>
-            <w:hideMark/>
-          </w:tcPr>
-          <w:p>
-            <w:pPr>
-              <w:spacing w:after="0" w:line="240" w:lineRule="auto"/>
-              <w:jc w:val="center"/>
-              <w:rPr>
-                <w:rFonts w:ascii="Arial" w:eastAsia="Times New Roman" w:hAnsi="Arial" w:cs="Arial"/>
-                <w:sz w:val="16"/>
-                <w:szCs w:val="16"/>
-                <w:lang w:val="en-US" w:eastAsia="ru-RU"/>
-              </w:rPr>
-            </w:pPr>
-            <w:r>
-              <w:rPr>
-                <w:rFonts w:ascii="Arial" w:eastAsia="Times New Roman" w:hAnsi="Arial" w:cs="Arial"/>
-                <w:sz w:val="16"/>
-                <w:szCs w:val="16"/>
-                <w:lang w:val="en-US" w:eastAsia="ru-RU"/>
-              </w:rPr>
-              <w:t>шт</w:t>
-            </w:r>
-          </w:p>
-        </w:tc>
-        <w:tc>
-          <w:tcPr>
-            <w:tcW w:w="0" w:type="auto"/>
-            <w:gridSpan w:val="4"/>
-            <w:tcBorders>
-              <w:top w:val="single" w:sz="6" w:space="0" w:color="000000"/>
-              <w:left w:val="single" w:sz="6" w:space="0" w:color="000000"/>
-              <w:bottom w:val="single" w:sz="6" w:space="0" w:color="000000"/>
-              <w:right w:val="single" w:sz="6" w:space="0" w:color="000000"/>
-            </w:tcBorders>
-            <w:hideMark/>
-          </w:tcPr>
-          <w:p>
-            <w:pPr>
-              <w:spacing w:after="0" w:line="240" w:lineRule="auto"/>
-              <w:jc w:val="center"/>
-              <w:rPr>
-                <w:rFonts w:ascii="Arial" w:eastAsia="Times New Roman" w:hAnsi="Arial" w:cs="Arial"/>
-                <w:sz w:val="16"/>
-                <w:szCs w:val="16"/>
-                <w:lang w:val="en-US" w:eastAsia="ru-RU"/>
-              </w:rPr>
-            </w:pPr>
-            <w:r>
-              <w:rPr>
-                <w:rFonts w:ascii="Arial" w:eastAsia="Times New Roman" w:hAnsi="Arial" w:cs="Arial"/>
-                <w:sz w:val="16"/>
-                <w:szCs w:val="16"/>
-                <w:lang w:val="en-US" w:eastAsia="ru-RU"/>
-              </w:rPr>
-              <w:t>0</w:t>
-            </w:r>
-          </w:p>
-        </w:tc>
-        <w:tc>
-          <w:tcPr>
-            <w:tcW w:w="0" w:type="auto"/>
-            <w:gridSpan w:val="5"/>
-            <w:tcBorders>
-              <w:top w:val="single" w:sz="6" w:space="0" w:color="000000"/>
-              <w:left w:val="single" w:sz="6" w:space="0" w:color="000000"/>
-              <w:bottom w:val="single" w:sz="6" w:space="0" w:color="000000"/>
-              <w:right w:val="single" w:sz="12" w:space="0" w:color="000000"/>
-            </w:tcBorders>
-            <w:hideMark/>
-          </w:tcPr>
-          <w:p>
-            <w:pPr>
-              <w:spacing w:after="0" w:line="240" w:lineRule="auto"/>
-              <w:jc w:val="center"/>
-              <w:rPr>
-                <w:rFonts w:ascii="Arial" w:eastAsia="Times New Roman" w:hAnsi="Arial" w:cs="Arial"/>
-                <w:sz w:val="16"/>
-                <w:szCs w:val="16"/>
-                <w:lang w:val="en-US" w:eastAsia="ru-RU"/>
-              </w:rPr>
-            </w:pPr>
-            <w:r>
-              <w:rPr>
-                <w:rFonts w:ascii="Arial" w:eastAsia="Times New Roman" w:hAnsi="Arial" w:cs="Arial"/>
-                <w:sz w:val="16"/>
-                <w:szCs w:val="16"/>
-                <w:lang w:val="en-US" w:eastAsia="ru-RU"/>
-              </w:rPr>
-              <w:t>0</w:t>
-            </w:r>
-          </w:p>
-        </w:tc>
-        <w:tc>
-          <w:tcPr>
-            <w:tcW w:w="0" w:type="auto"/>
-            <w:vAlign w:val="center"/>
-            <w:hideMark/>
-          </w:tcPr>
-          <w:p>
-            <w:pPr>
-              <w:spacing w:after="0" w:line="240" w:lineRule="auto"/>
-              <w:jc w:val="right"/>
-              <w:rPr>
-                <w:rFonts w:ascii="Arial" w:eastAsia="Times New Roman" w:hAnsi="Arial" w:cs="Arial"/>
-                <w:sz w:val="16"/>
-                <w:szCs w:val="16"/>
-                <w:lang w:eastAsia="ru-RU"/>
-              </w:rPr>
-            </w:pPr>
-          </w:p>
-        </w:tc>
-      </w:tr>
-      <w:tr>
-        <w:trPr>
-          <w:trHeight w:val="435"/>
-        </w:trPr>
-        <w:tc>
-          <w:tcPr>
-            <w:tcW w:w="0" w:type="auto"/>
-            <w:vAlign w:val="center"/>
-            <w:hideMark/>
-          </w:tcPr>
-          <w:p>
-            <w:pPr>
-              <w:spacing w:after="0" w:line="240" w:lineRule="auto"/>
-              <w:rPr>
-                <w:rFonts w:ascii="Times New Roman" w:eastAsia="Times New Roman" w:hAnsi="Times New Roman" w:cs="Times New Roman"/>
-                <w:sz w:val="20"/>
-                <w:szCs w:val="20"/>
-                <w:lang w:eastAsia="ru-RU"/>
-              </w:rPr>
-            </w:pPr>
-          </w:p>
-        </w:tc>
-        <w:tc>
-          <w:tcPr>
-            <w:tcW w:w="0" w:type="auto"/>
-            <w:gridSpan w:val="2"/>
-            <w:tcBorders>
-              <w:top w:val="single" w:sz="6" w:space="0" w:color="000000"/>
-              <w:left w:val="single" w:sz="12" w:space="0" w:color="000000"/>
-              <w:bottom w:val="single" w:sz="6" w:space="0" w:color="000000"/>
-              <w:right w:val="single" w:sz="6" w:space="0" w:color="000000"/>
-            </w:tcBorders>
-            <w:hideMark/>
-          </w:tcPr>
-          <w:p>
-            <w:pPr>
-              <w:spacing w:after="0" w:line="240" w:lineRule="auto"/>
-              <w:jc w:val="center"/>
-              <w:rPr>
-                <w:rFonts w:ascii="Arial" w:eastAsia="Times New Roman" w:hAnsi="Arial" w:cs="Arial"/>
-                <w:sz w:val="16"/>
-                <w:szCs w:val="16"/>
-                <w:lang w:val="en-US" w:eastAsia="ru-RU"/>
-              </w:rPr>
-            </w:pPr>
-            <w:r>
-              <w:rPr>
-                <w:rFonts w:ascii="Arial" w:eastAsia="Times New Roman" w:hAnsi="Arial" w:cs="Arial"/>
-                <w:sz w:val="16"/>
-                <w:szCs w:val="16"/>
-                <w:lang w:val="en-US" w:eastAsia="ru-RU"/>
-              </w:rPr>
-              <w:t>9</w:t>
-            </w:r>
-          </w:p>
-        </w:tc>
-        <w:tc>
-          <w:tcPr>
-            <w:tcW w:w="0" w:type="auto"/>
-            <w:gridSpan w:val="4"/>
-            <w:tcBorders>
-              <w:top w:val="single" w:sz="6" w:space="0" w:color="000000"/>
-              <w:left w:val="single" w:sz="6" w:space="0" w:color="000000"/>
-              <w:bottom w:val="single" w:sz="6" w:space="0" w:color="000000"/>
-              <w:right w:val="single" w:sz="6" w:space="0" w:color="000000"/>
-            </w:tcBorders>
-            <w:hideMark/>
-          </w:tcPr>
-          <w:p>
-            <w:pPr>
-              <w:spacing w:after="0" w:line="240" w:lineRule="auto"/>
-              <w:jc w:val="center"/>
-              <w:rPr>
-                <w:rFonts w:ascii="Arial" w:eastAsia="Times New Roman" w:hAnsi="Arial" w:cs="Arial"/>
-                <w:sz w:val="16"/>
-                <w:szCs w:val="16"/>
-                <w:lang w:val="en-US" w:eastAsia="ru-RU"/>
-              </w:rPr>
-            </w:pPr>
-            <w:bookmarkStart w:id="0" w:name="_GoBack"/>
-            <w:r>
-              <w:rPr>
-                <w:rFonts w:ascii="Arial" w:eastAsia="Times New Roman" w:hAnsi="Arial" w:cs="Arial"/>
-                <w:sz w:val="16"/>
-                <w:szCs w:val="16"/>
-                <w:lang w:val="en-US" w:eastAsia="ru-RU"/>
-              </w:rPr>
-              <w:t>0</w:t>
-            </w:r>
-            <w:bookmarkEnd w:id="0"/>
-          </w:p>
-        </w:tc>
-        <w:tc>
-          <w:tcPr>
-            <w:tcW w:w="0" w:type="auto"/>
-            <w:gridSpan w:val="17"/>
-            <w:tcBorders>
-              <w:top w:val="single" w:sz="6" w:space="0" w:color="000000"/>
-              <w:left w:val="single" w:sz="6" w:space="0" w:color="000000"/>
-              <w:bottom w:val="single" w:sz="6" w:space="0" w:color="000000"/>
-              <w:right w:val="single" w:sz="6" w:space="0" w:color="000000"/>
-            </w:tcBorders>
-            <w:hideMark/>
-          </w:tcPr>
-          <w:p>
-            <w:pPr>
-              <w:spacing w:after="0" w:line="240" w:lineRule="auto"/>
-              <w:rPr>
-                <w:rFonts w:ascii="Arial" w:eastAsia="Times New Roman" w:hAnsi="Arial" w:cs="Arial"/>
-                <w:sz w:val="16"/>
-                <w:szCs w:val="16"/>
-                <w:lang w:val="en-US" w:eastAsia="ru-RU"/>
-              </w:rPr>
-            </w:pPr>
-            <w:r>
-              <w:rPr>
-                <w:rFonts w:ascii="Arial" w:eastAsia="Times New Roman" w:hAnsi="Arial" w:cs="Arial"/>
-                <w:sz w:val="16"/>
-                <w:szCs w:val="16"/>
-                <w:lang w:val="en-US" w:eastAsia="ru-RU"/>
-              </w:rPr>
-              <w:t>tro</w:t>
-            </w:r>
-          </w:p>
-        </w:tc>
-        <w:tc>
-          <w:tcPr>
-            <w:tcW w:w="0" w:type="auto"/>
-            <w:gridSpan w:val="3"/>
-            <w:tcBorders>
-              <w:top w:val="single" w:sz="6" w:space="0" w:color="000000"/>
-              <w:left w:val="single" w:sz="6" w:space="0" w:color="000000"/>
-              <w:bottom w:val="single" w:sz="6" w:space="0" w:color="000000"/>
-              <w:right w:val="single" w:sz="6" w:space="0" w:color="000000"/>
-            </w:tcBorders>
-            <w:hideMark/>
-          </w:tcPr>
-          <w:p>
-            <w:pPr>
-              <w:spacing w:after="0" w:line="240" w:lineRule="auto"/>
-              <w:jc w:val="center"/>
-              <w:rPr>
-                <w:rFonts w:ascii="Arial" w:eastAsia="Times New Roman" w:hAnsi="Arial" w:cs="Arial"/>
-                <w:sz w:val="16"/>
-                <w:szCs w:val="16"/>
-                <w:lang w:val="en-US" w:eastAsia="ru-RU"/>
-              </w:rPr>
-            </w:pPr>
-            <w:r>
-              <w:rPr>
-                <w:rFonts w:ascii="Arial" w:eastAsia="Times New Roman" w:hAnsi="Arial" w:cs="Arial"/>
-                <w:sz w:val="16"/>
-                <w:szCs w:val="16"/>
-                <w:lang w:val="en-US" w:eastAsia="ru-RU"/>
-              </w:rPr>
-              <w:t>3</w:t>
-            </w:r>
-          </w:p>
-        </w:tc>
-        <w:tc>
-          <w:tcPr>
-            <w:tcW w:w="0" w:type="auto"/>
-            <w:gridSpan w:val="2"/>
-            <w:tcBorders>
-              <w:top w:val="single" w:sz="6" w:space="0" w:color="000000"/>
-              <w:left w:val="single" w:sz="6" w:space="0" w:color="000000"/>
-              <w:bottom w:val="single" w:sz="6" w:space="0" w:color="000000"/>
-              <w:right w:val="single" w:sz="6" w:space="0" w:color="000000"/>
-            </w:tcBorders>
-            <w:hideMark/>
-          </w:tcPr>
-          <w:p>
-            <w:pPr>
-              <w:spacing w:after="0" w:line="240" w:lineRule="auto"/>
-              <w:jc w:val="center"/>
-              <w:rPr>
-                <w:rFonts w:ascii="Arial" w:eastAsia="Times New Roman" w:hAnsi="Arial" w:cs="Arial"/>
-                <w:sz w:val="16"/>
-                <w:szCs w:val="16"/>
-                <w:lang w:val="en-US" w:eastAsia="ru-RU"/>
-              </w:rPr>
-            </w:pPr>
-            <w:r>
-              <w:rPr>
-                <w:rFonts w:ascii="Arial" w:eastAsia="Times New Roman" w:hAnsi="Arial" w:cs="Arial"/>
-                <w:sz w:val="16"/>
-                <w:szCs w:val="16"/>
-                <w:lang w:val="en-US" w:eastAsia="ru-RU"/>
-              </w:rPr>
-              <w:t>шт</w:t>
-            </w:r>
-          </w:p>
-        </w:tc>
-        <w:tc>
-          <w:tcPr>
-            <w:tcW w:w="0" w:type="auto"/>
-            <w:gridSpan w:val="4"/>
-            <w:tcBorders>
-              <w:top w:val="single" w:sz="6" w:space="0" w:color="000000"/>
-              <w:left w:val="single" w:sz="6" w:space="0" w:color="000000"/>
-              <w:bottom w:val="single" w:sz="6" w:space="0" w:color="000000"/>
-              <w:right w:val="single" w:sz="6" w:space="0" w:color="000000"/>
-            </w:tcBorders>
-            <w:hideMark/>
-          </w:tcPr>
-          <w:p>
-            <w:pPr>
-              <w:spacing w:after="0" w:line="240" w:lineRule="auto"/>
-              <w:jc w:val="center"/>
-              <w:rPr>
-                <w:rFonts w:ascii="Arial" w:eastAsia="Times New Roman" w:hAnsi="Arial" w:cs="Arial"/>
-                <w:sz w:val="16"/>
-                <w:szCs w:val="16"/>
-                <w:lang w:val="en-US" w:eastAsia="ru-RU"/>
-              </w:rPr>
-            </w:pPr>
-            <w:r>
-              <w:rPr>
-                <w:rFonts w:ascii="Arial" w:eastAsia="Times New Roman" w:hAnsi="Arial" w:cs="Arial"/>
-                <w:sz w:val="16"/>
-                <w:szCs w:val="16"/>
-                <w:lang w:val="en-US" w:eastAsia="ru-RU"/>
-              </w:rPr>
-              <w:t>0</w:t>
-            </w:r>
-          </w:p>
-        </w:tc>
-        <w:tc>
-          <w:tcPr>
-            <w:tcW w:w="0" w:type="auto"/>
-            <w:gridSpan w:val="5"/>
-            <w:tcBorders>
-              <w:top w:val="single" w:sz="6" w:space="0" w:color="000000"/>
-              <w:left w:val="single" w:sz="6" w:space="0" w:color="000000"/>
-              <w:bottom w:val="single" w:sz="6" w:space="0" w:color="000000"/>
-              <w:right w:val="single" w:sz="12" w:space="0" w:color="000000"/>
-            </w:tcBorders>
-            <w:hideMark/>
-          </w:tcPr>
-          <w:p>
-            <w:pPr>
-              <w:spacing w:after="0" w:line="240" w:lineRule="auto"/>
-              <w:jc w:val="center"/>
-              <w:rPr>
-                <w:rFonts w:ascii="Arial" w:eastAsia="Times New Roman" w:hAnsi="Arial" w:cs="Arial"/>
-                <w:sz w:val="16"/>
-                <w:szCs w:val="16"/>
-                <w:lang w:val="en-US" w:eastAsia="ru-RU"/>
-              </w:rPr>
-            </w:pPr>
-            <w:r>
-              <w:rPr>
-                <w:rFonts w:ascii="Arial" w:eastAsia="Times New Roman" w:hAnsi="Arial" w:cs="Arial"/>
-                <w:sz w:val="16"/>
-                <w:szCs w:val="16"/>
-                <w:lang w:val="en-US" w:eastAsia="ru-RU"/>
-              </w:rPr>
-              <w:t>0</w:t>
-            </w:r>
-          </w:p>
-        </w:tc>
-        <w:tc>
-          <w:tcPr>
-            <w:tcW w:w="0" w:type="auto"/>
-            <w:vAlign w:val="center"/>
-            <w:hideMark/>
-          </w:tcPr>
-          <w:p>
-            <w:pPr>
-              <w:spacing w:after="0" w:line="240" w:lineRule="auto"/>
-              <w:jc w:val="right"/>
-              <w:rPr>
-                <w:rFonts w:ascii="Arial" w:eastAsia="Times New Roman" w:hAnsi="Arial" w:cs="Arial"/>
-                <w:sz w:val="16"/>
-                <w:szCs w:val="16"/>
-                <w:lang w:eastAsia="ru-RU"/>
-              </w:rPr>
-            </w:pPr>
-          </w:p>
-        </w:tc>
-      </w:tr>
-      <w:tr>
-        <w:trPr>
-          <w:trHeight w:val="435"/>
-        </w:trPr>
-        <w:tc>
-          <w:tcPr>
-            <w:tcW w:w="0" w:type="auto"/>
-            <w:vAlign w:val="center"/>
-            <w:hideMark/>
-          </w:tcPr>
-          <w:p>
-            <w:pPr>
-              <w:spacing w:after="0" w:line="240" w:lineRule="auto"/>
-              <w:rPr>
-                <w:rFonts w:ascii="Times New Roman" w:eastAsia="Times New Roman" w:hAnsi="Times New Roman" w:cs="Times New Roman"/>
-                <w:sz w:val="20"/>
-                <w:szCs w:val="20"/>
-                <w:lang w:eastAsia="ru-RU"/>
-              </w:rPr>
-            </w:pPr>
-          </w:p>
-        </w:tc>
-        <w:tc>
-          <w:tcPr>
-            <w:tcW w:w="0" w:type="auto"/>
-            <w:gridSpan w:val="2"/>
-            <w:tcBorders>
-              <w:top w:val="single" w:sz="6" w:space="0" w:color="000000"/>
-              <w:left w:val="single" w:sz="12" w:space="0" w:color="000000"/>
-              <w:bottom w:val="single" w:sz="6" w:space="0" w:color="000000"/>
-              <w:right w:val="single" w:sz="6" w:space="0" w:color="000000"/>
-            </w:tcBorders>
-            <w:hideMark/>
-          </w:tcPr>
-          <w:p>
-            <w:pPr>
-              <w:spacing w:after="0" w:line="240" w:lineRule="auto"/>
-              <w:jc w:val="center"/>
-              <w:rPr>
-                <w:rFonts w:ascii="Arial" w:eastAsia="Times New Roman" w:hAnsi="Arial" w:cs="Arial"/>
-                <w:sz w:val="16"/>
-                <w:szCs w:val="16"/>
-                <w:lang w:val="en-US" w:eastAsia="ru-RU"/>
-              </w:rPr>
-            </w:pPr>
-            <w:r>
-              <w:rPr>
-                <w:rFonts w:ascii="Arial" w:eastAsia="Times New Roman" w:hAnsi="Arial" w:cs="Arial"/>
-                <w:sz w:val="16"/>
-                <w:szCs w:val="16"/>
-                <w:lang w:val="en-US" w:eastAsia="ru-RU"/>
-              </w:rPr>
-              <w:t>10</w:t>
-            </w:r>
-          </w:p>
-        </w:tc>
-        <w:tc>
-          <w:tcPr>
-            <w:tcW w:w="0" w:type="auto"/>
-            <w:gridSpan w:val="4"/>
-            <w:tcBorders>
-              <w:top w:val="single" w:sz="6" w:space="0" w:color="000000"/>
-              <w:left w:val="single" w:sz="6" w:space="0" w:color="000000"/>
-              <w:bottom w:val="single" w:sz="6" w:space="0" w:color="000000"/>
-              <w:right w:val="single" w:sz="6" w:space="0" w:color="000000"/>
-            </w:tcBorders>
-            <w:hideMark/>
-          </w:tcPr>
-          <w:p>
-            <w:pPr>
-              <w:spacing w:after="0" w:line="240" w:lineRule="auto"/>
-              <w:jc w:val="center"/>
-              <w:rPr>
-                <w:rFonts w:ascii="Arial" w:eastAsia="Times New Roman" w:hAnsi="Arial" w:cs="Arial"/>
-                <w:sz w:val="16"/>
-                <w:szCs w:val="16"/>
-                <w:lang w:val="en-US" w:eastAsia="ru-RU"/>
-              </w:rPr>
-            </w:pPr>
-            <w:bookmarkStart w:id="0" w:name="_GoBack"/>
-            <w:r>
-              <w:rPr>
-                <w:rFonts w:ascii="Arial" w:eastAsia="Times New Roman" w:hAnsi="Arial" w:cs="Arial"/>
-                <w:sz w:val="16"/>
-                <w:szCs w:val="16"/>
-                <w:lang w:val="en-US" w:eastAsia="ru-RU"/>
-              </w:rPr>
-              <w:t>0</w:t>
-            </w:r>
-            <w:bookmarkEnd w:id="0"/>
-          </w:p>
-        </w:tc>
-        <w:tc>
-          <w:tcPr>
-            <w:tcW w:w="0" w:type="auto"/>
-            <w:gridSpan w:val="17"/>
-            <w:tcBorders>
-              <w:top w:val="single" w:sz="6" w:space="0" w:color="000000"/>
-              <w:left w:val="single" w:sz="6" w:space="0" w:color="000000"/>
-              <w:bottom w:val="single" w:sz="6" w:space="0" w:color="000000"/>
-              <w:right w:val="single" w:sz="6" w:space="0" w:color="000000"/>
-            </w:tcBorders>
-            <w:hideMark/>
-          </w:tcPr>
-          <w:p>
-            <w:pPr>
-              <w:spacing w:after="0" w:line="240" w:lineRule="auto"/>
-              <w:rPr>
-                <w:rFonts w:ascii="Arial" w:eastAsia="Times New Roman" w:hAnsi="Arial" w:cs="Arial"/>
-                <w:sz w:val="16"/>
-                <w:szCs w:val="16"/>
-                <w:lang w:val="en-US" w:eastAsia="ru-RU"/>
-              </w:rPr>
-            </w:pPr>
-            <w:r>
-              <w:rPr>
-                <w:rFonts w:ascii="Arial" w:eastAsia="Times New Roman" w:hAnsi="Arial" w:cs="Arial"/>
-                <w:sz w:val="16"/>
-                <w:szCs w:val="16"/>
-                <w:lang w:val="en-US" w:eastAsia="ru-RU"/>
-              </w:rPr>
-              <w:t>tro</w:t>
-            </w:r>
-          </w:p>
-        </w:tc>
-        <w:tc>
-          <w:tcPr>
-            <w:tcW w:w="0" w:type="auto"/>
-            <w:gridSpan w:val="3"/>
-            <w:tcBorders>
-              <w:top w:val="single" w:sz="6" w:space="0" w:color="000000"/>
-              <w:left w:val="single" w:sz="6" w:space="0" w:color="000000"/>
-              <w:bottom w:val="single" w:sz="6" w:space="0" w:color="000000"/>
-              <w:right w:val="single" w:sz="6" w:space="0" w:color="000000"/>
-            </w:tcBorders>
-            <w:hideMark/>
-          </w:tcPr>
-          <w:p>
-            <w:pPr>
-              <w:spacing w:after="0" w:line="240" w:lineRule="auto"/>
-              <w:jc w:val="center"/>
-              <w:rPr>
-                <w:rFonts w:ascii="Arial" w:eastAsia="Times New Roman" w:hAnsi="Arial" w:cs="Arial"/>
-                <w:sz w:val="16"/>
-                <w:szCs w:val="16"/>
-                <w:lang w:val="en-US" w:eastAsia="ru-RU"/>
-              </w:rPr>
-            </w:pPr>
-            <w:r>
-              <w:rPr>
-                <w:rFonts w:ascii="Arial" w:eastAsia="Times New Roman" w:hAnsi="Arial" w:cs="Arial"/>
-                <w:sz w:val="16"/>
-                <w:szCs w:val="16"/>
-                <w:lang w:val="en-US" w:eastAsia="ru-RU"/>
-              </w:rPr>
-              <w:t>1</w:t>
-            </w:r>
-          </w:p>
-        </w:tc>
-        <w:tc>
-          <w:tcPr>
-            <w:tcW w:w="0" w:type="auto"/>
-            <w:gridSpan w:val="2"/>
-            <w:tcBorders>
-              <w:top w:val="single" w:sz="6" w:space="0" w:color="000000"/>
-              <w:left w:val="single" w:sz="6" w:space="0" w:color="000000"/>
-              <w:bottom w:val="single" w:sz="6" w:space="0" w:color="000000"/>
-              <w:right w:val="single" w:sz="6" w:space="0" w:color="000000"/>
-            </w:tcBorders>
-            <w:hideMark/>
-          </w:tcPr>
-          <w:p>
-            <w:pPr>
-              <w:spacing w:after="0" w:line="240" w:lineRule="auto"/>
-              <w:jc w:val="center"/>
-              <w:rPr>
-                <w:rFonts w:ascii="Arial" w:eastAsia="Times New Roman" w:hAnsi="Arial" w:cs="Arial"/>
-                <w:sz w:val="16"/>
-                <w:szCs w:val="16"/>
-                <w:lang w:val="en-US" w:eastAsia="ru-RU"/>
-              </w:rPr>
-            </w:pPr>
-            <w:r>
-              <w:rPr>
-                <w:rFonts w:ascii="Arial" w:eastAsia="Times New Roman" w:hAnsi="Arial" w:cs="Arial"/>
-                <w:sz w:val="16"/>
-                <w:szCs w:val="16"/>
-                <w:lang w:val="en-US" w:eastAsia="ru-RU"/>
-              </w:rPr>
-              <w:t>шт</w:t>
-            </w:r>
-          </w:p>
-        </w:tc>
-        <w:tc>
-          <w:tcPr>
-            <w:tcW w:w="0" w:type="auto"/>
-            <w:gridSpan w:val="4"/>
-            <w:tcBorders>
-              <w:top w:val="single" w:sz="6" w:space="0" w:color="000000"/>
-              <w:left w:val="single" w:sz="6" w:space="0" w:color="000000"/>
-              <w:bottom w:val="single" w:sz="6" w:space="0" w:color="000000"/>
-              <w:right w:val="single" w:sz="6" w:space="0" w:color="000000"/>
-            </w:tcBorders>
-            <w:hideMark/>
-          </w:tcPr>
-          <w:p>
-            <w:pPr>
-              <w:spacing w:after="0" w:line="240" w:lineRule="auto"/>
-              <w:jc w:val="center"/>
-              <w:rPr>
-                <w:rFonts w:ascii="Arial" w:eastAsia="Times New Roman" w:hAnsi="Arial" w:cs="Arial"/>
-                <w:sz w:val="16"/>
-                <w:szCs w:val="16"/>
-                <w:lang w:val="en-US" w:eastAsia="ru-RU"/>
-              </w:rPr>
-            </w:pPr>
-            <w:r>
-              <w:rPr>
-                <w:rFonts w:ascii="Arial" w:eastAsia="Times New Roman" w:hAnsi="Arial" w:cs="Arial"/>
-                <w:sz w:val="16"/>
-                <w:szCs w:val="16"/>
-                <w:lang w:val="en-US" w:eastAsia="ru-RU"/>
-              </w:rPr>
-              <w:t>0</w:t>
-            </w:r>
-          </w:p>
-        </w:tc>
-        <w:tc>
-          <w:tcPr>
-            <w:tcW w:w="0" w:type="auto"/>
-            <w:gridSpan w:val="5"/>
-            <w:tcBorders>
-              <w:top w:val="single" w:sz="6" w:space="0" w:color="000000"/>
-              <w:left w:val="single" w:sz="6" w:space="0" w:color="000000"/>
-              <w:bottom w:val="single" w:sz="6" w:space="0" w:color="000000"/>
-              <w:right w:val="single" w:sz="12" w:space="0" w:color="000000"/>
-            </w:tcBorders>
-            <w:hideMark/>
-          </w:tcPr>
-          <w:p>
-            <w:pPr>
-              <w:spacing w:after="0" w:line="240" w:lineRule="auto"/>
-              <w:jc w:val="center"/>
-              <w:rPr>
-                <w:rFonts w:ascii="Arial" w:eastAsia="Times New Roman" w:hAnsi="Arial" w:cs="Arial"/>
-                <w:sz w:val="16"/>
-                <w:szCs w:val="16"/>
-                <w:lang w:val="en-US" w:eastAsia="ru-RU"/>
-              </w:rPr>
-            </w:pPr>
-            <w:r>
-              <w:rPr>
-                <w:rFonts w:ascii="Arial" w:eastAsia="Times New Roman" w:hAnsi="Arial" w:cs="Arial"/>
-                <w:sz w:val="16"/>
-                <w:szCs w:val="16"/>
-                <w:lang w:val="en-US" w:eastAsia="ru-RU"/>
-              </w:rPr>
-              <w:t>0</w:t>
-            </w:r>
-          </w:p>
-        </w:tc>
-        <w:tc>
-          <w:tcPr>
-            <w:tcW w:w="0" w:type="auto"/>
-            <w:vAlign w:val="center"/>
-            <w:hideMark/>
-          </w:tcPr>
-          <w:p>
-            <w:pPr>
-              <w:spacing w:after="0" w:line="240" w:lineRule="auto"/>
-              <w:jc w:val="right"/>
-              <w:rPr>
-                <w:rFonts w:ascii="Arial" w:eastAsia="Times New Roman" w:hAnsi="Arial" w:cs="Arial"/>
-                <w:sz w:val="16"/>
-                <w:szCs w:val="16"/>
-                <w:lang w:eastAsia="ru-RU"/>
-              </w:rPr>
-            </w:pPr>
-          </w:p>
-        </w:tc>
-      </w:tr>
-      <w:tr>
-        <w:trPr>
-          <w:trHeight w:val="435"/>
-        </w:trPr>
-        <w:tc>
-          <w:tcPr>
-            <w:tcW w:w="0" w:type="auto"/>
-            <w:vAlign w:val="center"/>
-            <w:hideMark/>
-          </w:tcPr>
-          <w:p>
-            <w:pPr>
-              <w:spacing w:after="0" w:line="240" w:lineRule="auto"/>
-              <w:rPr>
-                <w:rFonts w:ascii="Times New Roman" w:eastAsia="Times New Roman" w:hAnsi="Times New Roman" w:cs="Times New Roman"/>
-                <w:sz w:val="20"/>
-                <w:szCs w:val="20"/>
-                <w:lang w:eastAsia="ru-RU"/>
-              </w:rPr>
-            </w:pPr>
-          </w:p>
-        </w:tc>
-        <w:tc>
-          <w:tcPr>
-            <w:tcW w:w="0" w:type="auto"/>
-            <w:gridSpan w:val="2"/>
-            <w:tcBorders>
-              <w:top w:val="single" w:sz="6" w:space="0" w:color="000000"/>
-              <w:left w:val="single" w:sz="12" w:space="0" w:color="000000"/>
-              <w:bottom w:val="single" w:sz="6" w:space="0" w:color="000000"/>
-              <w:right w:val="single" w:sz="6" w:space="0" w:color="000000"/>
-            </w:tcBorders>
-            <w:hideMark/>
-          </w:tcPr>
-          <w:p>
-            <w:pPr>
-              <w:spacing w:after="0" w:line="240" w:lineRule="auto"/>
-              <w:jc w:val="center"/>
-              <w:rPr>
-                <w:rFonts w:ascii="Arial" w:eastAsia="Times New Roman" w:hAnsi="Arial" w:cs="Arial"/>
-                <w:sz w:val="16"/>
-                <w:szCs w:val="16"/>
-                <w:lang w:val="en-US" w:eastAsia="ru-RU"/>
-              </w:rPr>
-            </w:pPr>
-            <w:r>
-              <w:rPr>
-                <w:rFonts w:ascii="Arial" w:eastAsia="Times New Roman" w:hAnsi="Arial" w:cs="Arial"/>
-                <w:sz w:val="16"/>
-                <w:szCs w:val="16"/>
-                <w:lang w:val="en-US" w:eastAsia="ru-RU"/>
-              </w:rPr>
-              <w:t>11</w:t>
-            </w:r>
-          </w:p>
-        </w:tc>
-        <w:tc>
-          <w:tcPr>
-            <w:tcW w:w="0" w:type="auto"/>
-            <w:gridSpan w:val="4"/>
-            <w:tcBorders>
-              <w:top w:val="single" w:sz="6" w:space="0" w:color="000000"/>
-              <w:left w:val="single" w:sz="6" w:space="0" w:color="000000"/>
-              <w:bottom w:val="single" w:sz="6" w:space="0" w:color="000000"/>
-              <w:right w:val="single" w:sz="6" w:space="0" w:color="000000"/>
-            </w:tcBorders>
-            <w:hideMark/>
-          </w:tcPr>
-          <w:p>
-            <w:pPr>
-              <w:spacing w:after="0" w:line="240" w:lineRule="auto"/>
-              <w:jc w:val="center"/>
-              <w:rPr>
-                <w:rFonts w:ascii="Arial" w:eastAsia="Times New Roman" w:hAnsi="Arial" w:cs="Arial"/>
-                <w:sz w:val="16"/>
-                <w:szCs w:val="16"/>
-                <w:lang w:val="en-US" w:eastAsia="ru-RU"/>
-              </w:rPr>
-            </w:pPr>
-            <w:bookmarkStart w:id="0" w:name="_GoBack"/>
-            <w:r>
-              <w:rPr>
-                <w:rFonts w:ascii="Arial" w:eastAsia="Times New Roman" w:hAnsi="Arial" w:cs="Arial"/>
-                <w:sz w:val="16"/>
-                <w:szCs w:val="16"/>
-                <w:lang w:val="en-US" w:eastAsia="ru-RU"/>
-              </w:rPr>
-              <w:t>0</w:t>
-            </w:r>
-            <w:bookmarkEnd w:id="0"/>
-          </w:p>
-        </w:tc>
-        <w:tc>
-          <w:tcPr>
-            <w:tcW w:w="0" w:type="auto"/>
-            <w:gridSpan w:val="17"/>
-            <w:tcBorders>
-              <w:top w:val="single" w:sz="6" w:space="0" w:color="000000"/>
-              <w:left w:val="single" w:sz="6" w:space="0" w:color="000000"/>
-              <w:bottom w:val="single" w:sz="6" w:space="0" w:color="000000"/>
-              <w:right w:val="single" w:sz="6" w:space="0" w:color="000000"/>
-            </w:tcBorders>
-            <w:hideMark/>
-          </w:tcPr>
-          <w:p>
-            <w:pPr>
-              <w:spacing w:after="0" w:line="240" w:lineRule="auto"/>
-              <w:rPr>
-                <w:rFonts w:ascii="Arial" w:eastAsia="Times New Roman" w:hAnsi="Arial" w:cs="Arial"/>
-                <w:sz w:val="16"/>
-                <w:szCs w:val="16"/>
-                <w:lang w:val="en-US" w:eastAsia="ru-RU"/>
-              </w:rPr>
-            </w:pPr>
-            <w:r>
-              <w:rPr>
-                <w:rFonts w:ascii="Arial" w:eastAsia="Times New Roman" w:hAnsi="Arial" w:cs="Arial"/>
-                <w:sz w:val="16"/>
-                <w:szCs w:val="16"/>
-                <w:lang w:val="en-US" w:eastAsia="ru-RU"/>
-              </w:rPr>
-              <w:t>tro</w:t>
-            </w:r>
-          </w:p>
-        </w:tc>
-        <w:tc>
-          <w:tcPr>
-            <w:tcW w:w="0" w:type="auto"/>
-            <w:gridSpan w:val="3"/>
-            <w:tcBorders>
-              <w:top w:val="single" w:sz="6" w:space="0" w:color="000000"/>
-              <w:left w:val="single" w:sz="6" w:space="0" w:color="000000"/>
-              <w:bottom w:val="single" w:sz="6" w:space="0" w:color="000000"/>
-              <w:right w:val="single" w:sz="6" w:space="0" w:color="000000"/>
-            </w:tcBorders>
-            <w:hideMark/>
-          </w:tcPr>
-          <w:p>
-            <w:pPr>
-              <w:spacing w:after="0" w:line="240" w:lineRule="auto"/>
-              <w:jc w:val="center"/>
-              <w:rPr>
-                <w:rFonts w:ascii="Arial" w:eastAsia="Times New Roman" w:hAnsi="Arial" w:cs="Arial"/>
-                <w:sz w:val="16"/>
-                <w:szCs w:val="16"/>
-                <w:lang w:val="en-US" w:eastAsia="ru-RU"/>
-              </w:rPr>
-            </w:pPr>
-            <w:r>
-              <w:rPr>
-                <w:rFonts w:ascii="Arial" w:eastAsia="Times New Roman" w:hAnsi="Arial" w:cs="Arial"/>
-                <w:sz w:val="16"/>
-                <w:szCs w:val="16"/>
-                <w:lang w:val="en-US" w:eastAsia="ru-RU"/>
-              </w:rPr>
-              <w:t>1</w:t>
-            </w:r>
-          </w:p>
-        </w:tc>
-        <w:tc>
-          <w:tcPr>
-            <w:tcW w:w="0" w:type="auto"/>
-            <w:gridSpan w:val="2"/>
-            <w:tcBorders>
-              <w:top w:val="single" w:sz="6" w:space="0" w:color="000000"/>
-              <w:left w:val="single" w:sz="6" w:space="0" w:color="000000"/>
-              <w:bottom w:val="single" w:sz="6" w:space="0" w:color="000000"/>
-              <w:right w:val="single" w:sz="6" w:space="0" w:color="000000"/>
-            </w:tcBorders>
-            <w:hideMark/>
-          </w:tcPr>
-          <w:p>
-            <w:pPr>
-              <w:spacing w:after="0" w:line="240" w:lineRule="auto"/>
-              <w:jc w:val="center"/>
-              <w:rPr>
-                <w:rFonts w:ascii="Arial" w:eastAsia="Times New Roman" w:hAnsi="Arial" w:cs="Arial"/>
-                <w:sz w:val="16"/>
-                <w:szCs w:val="16"/>
-                <w:lang w:val="en-US" w:eastAsia="ru-RU"/>
-              </w:rPr>
-            </w:pPr>
-            <w:r>
-              <w:rPr>
-                <w:rFonts w:ascii="Arial" w:eastAsia="Times New Roman" w:hAnsi="Arial" w:cs="Arial"/>
-                <w:sz w:val="16"/>
-                <w:szCs w:val="16"/>
-                <w:lang w:val="en-US" w:eastAsia="ru-RU"/>
-              </w:rPr>
-              <w:t>шт</w:t>
-            </w:r>
-          </w:p>
-        </w:tc>
-        <w:tc>
-          <w:tcPr>
-            <w:tcW w:w="0" w:type="auto"/>
-            <w:gridSpan w:val="4"/>
-            <w:tcBorders>
-              <w:top w:val="single" w:sz="6" w:space="0" w:color="000000"/>
-              <w:left w:val="single" w:sz="6" w:space="0" w:color="000000"/>
-              <w:bottom w:val="single" w:sz="6" w:space="0" w:color="000000"/>
-              <w:right w:val="single" w:sz="6" w:space="0" w:color="000000"/>
-            </w:tcBorders>
-            <w:hideMark/>
-          </w:tcPr>
-          <w:p>
-            <w:pPr>
-              <w:spacing w:after="0" w:line="240" w:lineRule="auto"/>
-              <w:jc w:val="center"/>
-              <w:rPr>
-                <w:rFonts w:ascii="Arial" w:eastAsia="Times New Roman" w:hAnsi="Arial" w:cs="Arial"/>
-                <w:sz w:val="16"/>
-                <w:szCs w:val="16"/>
-                <w:lang w:val="en-US" w:eastAsia="ru-RU"/>
-              </w:rPr>
-            </w:pPr>
-            <w:r>
-              <w:rPr>
-                <w:rFonts w:ascii="Arial" w:eastAsia="Times New Roman" w:hAnsi="Arial" w:cs="Arial"/>
-                <w:sz w:val="16"/>
-                <w:szCs w:val="16"/>
-                <w:lang w:val="en-US" w:eastAsia="ru-RU"/>
-              </w:rPr>
-              <w:t>0</w:t>
-            </w:r>
-          </w:p>
-        </w:tc>
-        <w:tc>
-          <w:tcPr>
-            <w:tcW w:w="0" w:type="auto"/>
-            <w:gridSpan w:val="5"/>
-            <w:tcBorders>
-              <w:top w:val="single" w:sz="6" w:space="0" w:color="000000"/>
-              <w:left w:val="single" w:sz="6" w:space="0" w:color="000000"/>
-              <w:bottom w:val="single" w:sz="6" w:space="0" w:color="000000"/>
-              <w:right w:val="single" w:sz="12" w:space="0" w:color="000000"/>
-            </w:tcBorders>
-            <w:hideMark/>
-          </w:tcPr>
-          <w:p>
-            <w:pPr>
-              <w:spacing w:after="0" w:line="240" w:lineRule="auto"/>
-              <w:jc w:val="center"/>
-              <w:rPr>
-                <w:rFonts w:ascii="Arial" w:eastAsia="Times New Roman" w:hAnsi="Arial" w:cs="Arial"/>
-                <w:sz w:val="16"/>
-                <w:szCs w:val="16"/>
-                <w:lang w:val="en-US" w:eastAsia="ru-RU"/>
-              </w:rPr>
-            </w:pPr>
-            <w:r>
-              <w:rPr>
-                <w:rFonts w:ascii="Arial" w:eastAsia="Times New Roman" w:hAnsi="Arial" w:cs="Arial"/>
-                <w:sz w:val="16"/>
-                <w:szCs w:val="16"/>
-                <w:lang w:val="en-US" w:eastAsia="ru-RU"/>
-              </w:rPr>
-              <w:t>0</w:t>
-            </w:r>
-          </w:p>
-        </w:tc>
-        <w:tc>
-          <w:tcPr>
-            <w:tcW w:w="0" w:type="auto"/>
-            <w:vAlign w:val="center"/>
-            <w:hideMark/>
-          </w:tcPr>
-          <w:p>
-            <w:pPr>
-              <w:spacing w:after="0" w:line="240" w:lineRule="auto"/>
-              <w:jc w:val="right"/>
-              <w:rPr>
-                <w:rFonts w:ascii="Arial" w:eastAsia="Times New Roman" w:hAnsi="Arial" w:cs="Arial"/>
-                <w:sz w:val="16"/>
-                <w:szCs w:val="16"/>
-                <w:lang w:eastAsia="ru-RU"/>
-              </w:rPr>
-            </w:pPr>
-          </w:p>
-        </w:tc>
-      </w:tr>
-      <w:tr>
-        <w:trPr>
-          <w:trHeight w:val="435"/>
-        </w:trPr>
-        <w:tc>
-          <w:tcPr>
-            <w:tcW w:w="0" w:type="auto"/>
-            <w:vAlign w:val="center"/>
-            <w:hideMark/>
-          </w:tcPr>
-          <w:p>
-            <w:pPr>
-              <w:spacing w:after="0" w:line="240" w:lineRule="auto"/>
-              <w:rPr>
-                <w:rFonts w:ascii="Times New Roman" w:eastAsia="Times New Roman" w:hAnsi="Times New Roman" w:cs="Times New Roman"/>
-                <w:sz w:val="20"/>
-                <w:szCs w:val="20"/>
-                <w:lang w:eastAsia="ru-RU"/>
-              </w:rPr>
-            </w:pPr>
-          </w:p>
-        </w:tc>
-        <w:tc>
-          <w:tcPr>
-            <w:tcW w:w="0" w:type="auto"/>
-            <w:gridSpan w:val="2"/>
-            <w:tcBorders>
-              <w:top w:val="single" w:sz="6" w:space="0" w:color="000000"/>
-              <w:left w:val="single" w:sz="12" w:space="0" w:color="000000"/>
-              <w:bottom w:val="single" w:sz="6" w:space="0" w:color="000000"/>
-              <w:right w:val="single" w:sz="6" w:space="0" w:color="000000"/>
-            </w:tcBorders>
-            <w:hideMark/>
-          </w:tcPr>
-          <w:p>
-            <w:pPr>
-              <w:spacing w:after="0" w:line="240" w:lineRule="auto"/>
-              <w:jc w:val="center"/>
-              <w:rPr>
-                <w:rFonts w:ascii="Arial" w:eastAsia="Times New Roman" w:hAnsi="Arial" w:cs="Arial"/>
-                <w:sz w:val="16"/>
-                <w:szCs w:val="16"/>
-                <w:lang w:val="en-US" w:eastAsia="ru-RU"/>
-              </w:rPr>
-            </w:pPr>
-            <w:r>
-              <w:rPr>
-                <w:rFonts w:ascii="Arial" w:eastAsia="Times New Roman" w:hAnsi="Arial" w:cs="Arial"/>
-                <w:sz w:val="16"/>
-                <w:szCs w:val="16"/>
-                <w:lang w:val="en-US" w:eastAsia="ru-RU"/>
-              </w:rPr>
-              <w:t>12</w:t>
-            </w:r>
-          </w:p>
-        </w:tc>
-        <w:tc>
-          <w:tcPr>
-            <w:tcW w:w="0" w:type="auto"/>
-            <w:gridSpan w:val="4"/>
-            <w:tcBorders>
-              <w:top w:val="single" w:sz="6" w:space="0" w:color="000000"/>
-              <w:left w:val="single" w:sz="6" w:space="0" w:color="000000"/>
-              <w:bottom w:val="single" w:sz="6" w:space="0" w:color="000000"/>
-              <w:right w:val="single" w:sz="6" w:space="0" w:color="000000"/>
-            </w:tcBorders>
-            <w:hideMark/>
-          </w:tcPr>
-          <w:p>
-            <w:pPr>
-              <w:spacing w:after="0" w:line="240" w:lineRule="auto"/>
-              <w:jc w:val="center"/>
-              <w:rPr>
-                <w:rFonts w:ascii="Arial" w:eastAsia="Times New Roman" w:hAnsi="Arial" w:cs="Arial"/>
-                <w:sz w:val="16"/>
-                <w:szCs w:val="16"/>
-                <w:lang w:val="en-US" w:eastAsia="ru-RU"/>
-              </w:rPr>
-            </w:pPr>
-            <w:bookmarkStart w:id="0" w:name="_GoBack"/>
-            <w:r>
-              <w:rPr>
-                <w:rFonts w:ascii="Arial" w:eastAsia="Times New Roman" w:hAnsi="Arial" w:cs="Arial"/>
-                <w:sz w:val="16"/>
-                <w:szCs w:val="16"/>
-                <w:lang w:val="en-US" w:eastAsia="ru-RU"/>
-              </w:rPr>
-              <w:t>0</w:t>
-            </w:r>
-            <w:bookmarkEnd w:id="0"/>
-          </w:p>
-        </w:tc>
-        <w:tc>
-          <w:tcPr>
-            <w:tcW w:w="0" w:type="auto"/>
-            <w:gridSpan w:val="17"/>
-            <w:tcBorders>
-              <w:top w:val="single" w:sz="6" w:space="0" w:color="000000"/>
-              <w:left w:val="single" w:sz="6" w:space="0" w:color="000000"/>
-              <w:bottom w:val="single" w:sz="6" w:space="0" w:color="000000"/>
-              <w:right w:val="single" w:sz="6" w:space="0" w:color="000000"/>
-            </w:tcBorders>
-            <w:hideMark/>
-          </w:tcPr>
-          <w:p>
-            <w:pPr>
-              <w:spacing w:after="0" w:line="240" w:lineRule="auto"/>
-              <w:rPr>
-                <w:rFonts w:ascii="Arial" w:eastAsia="Times New Roman" w:hAnsi="Arial" w:cs="Arial"/>
-                <w:sz w:val="16"/>
-                <w:szCs w:val="16"/>
-                <w:lang w:val="en-US" w:eastAsia="ru-RU"/>
-              </w:rPr>
-            </w:pPr>
-            <w:r>
-              <w:rPr>
-                <w:rFonts w:ascii="Arial" w:eastAsia="Times New Roman" w:hAnsi="Arial" w:cs="Arial"/>
-                <w:sz w:val="16"/>
-                <w:szCs w:val="16"/>
-                <w:lang w:val="en-US" w:eastAsia="ru-RU"/>
-              </w:rPr>
-              <w:t>tro</w:t>
-            </w:r>
-          </w:p>
-        </w:tc>
-        <w:tc>
-          <w:tcPr>
-            <w:tcW w:w="0" w:type="auto"/>
-            <w:gridSpan w:val="3"/>
-            <w:tcBorders>
-              <w:top w:val="single" w:sz="6" w:space="0" w:color="000000"/>
-              <w:left w:val="single" w:sz="6" w:space="0" w:color="000000"/>
-              <w:bottom w:val="single" w:sz="6" w:space="0" w:color="000000"/>
-              <w:right w:val="single" w:sz="6" w:space="0" w:color="000000"/>
-            </w:tcBorders>
-            <w:hideMark/>
-          </w:tcPr>
-          <w:p>
-            <w:pPr>
-              <w:spacing w:after="0" w:line="240" w:lineRule="auto"/>
-              <w:jc w:val="center"/>
-              <w:rPr>
-                <w:rFonts w:ascii="Arial" w:eastAsia="Times New Roman" w:hAnsi="Arial" w:cs="Arial"/>
-                <w:sz w:val="16"/>
-                <w:szCs w:val="16"/>
-                <w:lang w:val="en-US" w:eastAsia="ru-RU"/>
-              </w:rPr>
-            </w:pPr>
-            <w:r>
-              <w:rPr>
-                <w:rFonts w:ascii="Arial" w:eastAsia="Times New Roman" w:hAnsi="Arial" w:cs="Arial"/>
-                <w:sz w:val="16"/>
-                <w:szCs w:val="16"/>
-                <w:lang w:val="en-US" w:eastAsia="ru-RU"/>
-              </w:rPr>
-              <w:t>1</w:t>
-            </w:r>
-          </w:p>
-        </w:tc>
-        <w:tc>
-          <w:tcPr>
-            <w:tcW w:w="0" w:type="auto"/>
-            <w:gridSpan w:val="2"/>
-            <w:tcBorders>
-              <w:top w:val="single" w:sz="6" w:space="0" w:color="000000"/>
-              <w:left w:val="single" w:sz="6" w:space="0" w:color="000000"/>
-              <w:bottom w:val="single" w:sz="6" w:space="0" w:color="000000"/>
-              <w:right w:val="single" w:sz="6" w:space="0" w:color="000000"/>
-            </w:tcBorders>
-            <w:hideMark/>
-          </w:tcPr>
-          <w:p>
-            <w:pPr>
-              <w:spacing w:after="0" w:line="240" w:lineRule="auto"/>
-              <w:jc w:val="center"/>
-              <w:rPr>
-                <w:rFonts w:ascii="Arial" w:eastAsia="Times New Roman" w:hAnsi="Arial" w:cs="Arial"/>
-                <w:sz w:val="16"/>
-                <w:szCs w:val="16"/>
-                <w:lang w:val="en-US" w:eastAsia="ru-RU"/>
-              </w:rPr>
-            </w:pPr>
-            <w:r>
-              <w:rPr>
-                <w:rFonts w:ascii="Arial" w:eastAsia="Times New Roman" w:hAnsi="Arial" w:cs="Arial"/>
-                <w:sz w:val="16"/>
-                <w:szCs w:val="16"/>
-                <w:lang w:val="en-US" w:eastAsia="ru-RU"/>
-              </w:rPr>
-              <w:t>шт</w:t>
-            </w:r>
-          </w:p>
-        </w:tc>
-        <w:tc>
-          <w:tcPr>
-            <w:tcW w:w="0" w:type="auto"/>
-            <w:gridSpan w:val="4"/>
-            <w:tcBorders>
-              <w:top w:val="single" w:sz="6" w:space="0" w:color="000000"/>
-              <w:left w:val="single" w:sz="6" w:space="0" w:color="000000"/>
-              <w:bottom w:val="single" w:sz="6" w:space="0" w:color="000000"/>
-              <w:right w:val="single" w:sz="6" w:space="0" w:color="000000"/>
-            </w:tcBorders>
-            <w:hideMark/>
-          </w:tcPr>
-          <w:p>
-            <w:pPr>
-              <w:spacing w:after="0" w:line="240" w:lineRule="auto"/>
-              <w:jc w:val="center"/>
-              <w:rPr>
-                <w:rFonts w:ascii="Arial" w:eastAsia="Times New Roman" w:hAnsi="Arial" w:cs="Arial"/>
-                <w:sz w:val="16"/>
-                <w:szCs w:val="16"/>
-                <w:lang w:val="en-US" w:eastAsia="ru-RU"/>
-              </w:rPr>
-            </w:pPr>
-            <w:r>
-              <w:rPr>
-                <w:rFonts w:ascii="Arial" w:eastAsia="Times New Roman" w:hAnsi="Arial" w:cs="Arial"/>
-                <w:sz w:val="16"/>
-                <w:szCs w:val="16"/>
-                <w:lang w:val="en-US" w:eastAsia="ru-RU"/>
-              </w:rPr>
-              <w:t>0</w:t>
-            </w:r>
-          </w:p>
-        </w:tc>
-        <w:tc>
-          <w:tcPr>
-            <w:tcW w:w="0" w:type="auto"/>
-            <w:gridSpan w:val="5"/>
-            <w:tcBorders>
-              <w:top w:val="single" w:sz="6" w:space="0" w:color="000000"/>
-              <w:left w:val="single" w:sz="6" w:space="0" w:color="000000"/>
-              <w:bottom w:val="single" w:sz="6" w:space="0" w:color="000000"/>
-              <w:right w:val="single" w:sz="12" w:space="0" w:color="000000"/>
-            </w:tcBorders>
-            <w:hideMark/>
-          </w:tcPr>
-          <w:p>
-            <w:pPr>
-              <w:spacing w:after="0" w:line="240" w:lineRule="auto"/>
-              <w:jc w:val="center"/>
-              <w:rPr>
-                <w:rFonts w:ascii="Arial" w:eastAsia="Times New Roman" w:hAnsi="Arial" w:cs="Arial"/>
-                <w:sz w:val="16"/>
-                <w:szCs w:val="16"/>
-                <w:lang w:val="en-US" w:eastAsia="ru-RU"/>
-              </w:rPr>
-            </w:pPr>
-            <w:r>
-              <w:rPr>
-                <w:rFonts w:ascii="Arial" w:eastAsia="Times New Roman" w:hAnsi="Arial" w:cs="Arial"/>
-                <w:sz w:val="16"/>
-                <w:szCs w:val="16"/>
-                <w:lang w:val="en-US" w:eastAsia="ru-RU"/>
-              </w:rPr>
-              <w:t>0</w:t>
-            </w:r>
-          </w:p>
-        </w:tc>
-        <w:tc>
-          <w:tcPr>
-            <w:tcW w:w="0" w:type="auto"/>
-            <w:vAlign w:val="center"/>
-            <w:hideMark/>
-          </w:tcPr>
-          <w:p>
-            <w:pPr>
-              <w:spacing w:after="0" w:line="240" w:lineRule="auto"/>
-              <w:jc w:val="right"/>
-              <w:rPr>
-                <w:rFonts w:ascii="Arial" w:eastAsia="Times New Roman" w:hAnsi="Arial" w:cs="Arial"/>
-                <w:sz w:val="16"/>
-                <w:szCs w:val="16"/>
-                <w:lang w:eastAsia="ru-RU"/>
-              </w:rPr>
-            </w:pPr>
-          </w:p>
-        </w:tc>
-      </w:tr>
-      <w:tr>
-        <w:trPr>
-          <w:trHeight w:val="435"/>
-        </w:trPr>
-        <w:tc>
-          <w:tcPr>
-            <w:tcW w:w="0" w:type="auto"/>
-            <w:vAlign w:val="center"/>
-            <w:hideMark/>
-          </w:tcPr>
-          <w:p>
-            <w:pPr>
-              <w:spacing w:after="0" w:line="240" w:lineRule="auto"/>
-              <w:rPr>
-                <w:rFonts w:ascii="Times New Roman" w:eastAsia="Times New Roman" w:hAnsi="Times New Roman" w:cs="Times New Roman"/>
-                <w:sz w:val="20"/>
-                <w:szCs w:val="20"/>
-                <w:lang w:eastAsia="ru-RU"/>
-              </w:rPr>
-            </w:pPr>
-          </w:p>
-        </w:tc>
-        <w:tc>
-          <w:tcPr>
-            <w:tcW w:w="0" w:type="auto"/>
-            <w:gridSpan w:val="2"/>
-            <w:tcBorders>
-              <w:top w:val="single" w:sz="6" w:space="0" w:color="000000"/>
-              <w:left w:val="single" w:sz="12" w:space="0" w:color="000000"/>
-              <w:bottom w:val="single" w:sz="6" w:space="0" w:color="000000"/>
-              <w:right w:val="single" w:sz="6" w:space="0" w:color="000000"/>
-            </w:tcBorders>
-            <w:hideMark/>
-          </w:tcPr>
-          <w:p>
-            <w:pPr>
-              <w:spacing w:after="0" w:line="240" w:lineRule="auto"/>
-              <w:jc w:val="center"/>
-              <w:rPr>
-                <w:rFonts w:ascii="Arial" w:eastAsia="Times New Roman" w:hAnsi="Arial" w:cs="Arial"/>
-                <w:sz w:val="16"/>
-                <w:szCs w:val="16"/>
-                <w:lang w:val="en-US" w:eastAsia="ru-RU"/>
-              </w:rPr>
-            </w:pPr>
-            <w:r>
-              <w:rPr>
-                <w:rFonts w:ascii="Arial" w:eastAsia="Times New Roman" w:hAnsi="Arial" w:cs="Arial"/>
-                <w:sz w:val="16"/>
-                <w:szCs w:val="16"/>
-                <w:lang w:val="en-US" w:eastAsia="ru-RU"/>
-              </w:rPr>
-              <w:t>13</w:t>
-            </w:r>
-          </w:p>
-        </w:tc>
-        <w:tc>
-          <w:tcPr>
-            <w:tcW w:w="0" w:type="auto"/>
-            <w:gridSpan w:val="4"/>
-            <w:tcBorders>
-              <w:top w:val="single" w:sz="6" w:space="0" w:color="000000"/>
-              <w:left w:val="single" w:sz="6" w:space="0" w:color="000000"/>
-              <w:bottom w:val="single" w:sz="6" w:space="0" w:color="000000"/>
-              <w:right w:val="single" w:sz="6" w:space="0" w:color="000000"/>
-            </w:tcBorders>
-            <w:hideMark/>
-          </w:tcPr>
-          <w:p>
-            <w:pPr>
-              <w:spacing w:after="0" w:line="240" w:lineRule="auto"/>
-              <w:jc w:val="center"/>
-              <w:rPr>
-                <w:rFonts w:ascii="Arial" w:eastAsia="Times New Roman" w:hAnsi="Arial" w:cs="Arial"/>
-                <w:sz w:val="16"/>
-                <w:szCs w:val="16"/>
-                <w:lang w:val="en-US" w:eastAsia="ru-RU"/>
-              </w:rPr>
-            </w:pPr>
-            <w:bookmarkStart w:id="0" w:name="_GoBack"/>
-            <w:r>
-              <w:rPr>
-                <w:rFonts w:ascii="Arial" w:eastAsia="Times New Roman" w:hAnsi="Arial" w:cs="Arial"/>
-                <w:sz w:val="16"/>
-                <w:szCs w:val="16"/>
-                <w:lang w:val="en-US" w:eastAsia="ru-RU"/>
-              </w:rPr>
-              <w:t>0</w:t>
-            </w:r>
-            <w:bookmarkEnd w:id="0"/>
-          </w:p>
-        </w:tc>
-        <w:tc>
-          <w:tcPr>
-            <w:tcW w:w="0" w:type="auto"/>
-            <w:gridSpan w:val="17"/>
-            <w:tcBorders>
-              <w:top w:val="single" w:sz="6" w:space="0" w:color="000000"/>
-              <w:left w:val="single" w:sz="6" w:space="0" w:color="000000"/>
-              <w:bottom w:val="single" w:sz="6" w:space="0" w:color="000000"/>
-              <w:right w:val="single" w:sz="6" w:space="0" w:color="000000"/>
-            </w:tcBorders>
-            <w:hideMark/>
-          </w:tcPr>
-          <w:p>
-            <w:pPr>
-              <w:spacing w:after="0" w:line="240" w:lineRule="auto"/>
-              <w:rPr>
-                <w:rFonts w:ascii="Arial" w:eastAsia="Times New Roman" w:hAnsi="Arial" w:cs="Arial"/>
-                <w:sz w:val="16"/>
-                <w:szCs w:val="16"/>
-                <w:lang w:val="en-US" w:eastAsia="ru-RU"/>
-              </w:rPr>
-            </w:pPr>
-            <w:r>
-              <w:rPr>
-                <w:rFonts w:ascii="Arial" w:eastAsia="Times New Roman" w:hAnsi="Arial" w:cs="Arial"/>
-                <w:sz w:val="16"/>
-                <w:szCs w:val="16"/>
-                <w:lang w:val="en-US" w:eastAsia="ru-RU"/>
-              </w:rPr>
-              <w:t>tro</w:t>
-            </w:r>
-          </w:p>
-        </w:tc>
-        <w:tc>
-          <w:tcPr>
-            <w:tcW w:w="0" w:type="auto"/>
-            <w:gridSpan w:val="3"/>
-            <w:tcBorders>
-              <w:top w:val="single" w:sz="6" w:space="0" w:color="000000"/>
-              <w:left w:val="single" w:sz="6" w:space="0" w:color="000000"/>
-              <w:bottom w:val="single" w:sz="6" w:space="0" w:color="000000"/>
-              <w:right w:val="single" w:sz="6" w:space="0" w:color="000000"/>
-            </w:tcBorders>
-            <w:hideMark/>
-          </w:tcPr>
-          <w:p>
-            <w:pPr>
-              <w:spacing w:after="0" w:line="240" w:lineRule="auto"/>
-              <w:jc w:val="center"/>
-              <w:rPr>
-                <w:rFonts w:ascii="Arial" w:eastAsia="Times New Roman" w:hAnsi="Arial" w:cs="Arial"/>
-                <w:sz w:val="16"/>
-                <w:szCs w:val="16"/>
-                <w:lang w:val="en-US" w:eastAsia="ru-RU"/>
-              </w:rPr>
-            </w:pPr>
-            <w:r>
-              <w:rPr>
-                <w:rFonts w:ascii="Arial" w:eastAsia="Times New Roman" w:hAnsi="Arial" w:cs="Arial"/>
-                <w:sz w:val="16"/>
-                <w:szCs w:val="16"/>
-                <w:lang w:val="en-US" w:eastAsia="ru-RU"/>
-              </w:rPr>
-              <w:t>1</w:t>
-            </w:r>
-          </w:p>
-        </w:tc>
-        <w:tc>
-          <w:tcPr>
-            <w:tcW w:w="0" w:type="auto"/>
-            <w:gridSpan w:val="2"/>
-            <w:tcBorders>
-              <w:top w:val="single" w:sz="6" w:space="0" w:color="000000"/>
-              <w:left w:val="single" w:sz="6" w:space="0" w:color="000000"/>
-              <w:bottom w:val="single" w:sz="6" w:space="0" w:color="000000"/>
-              <w:right w:val="single" w:sz="6" w:space="0" w:color="000000"/>
-            </w:tcBorders>
-            <w:hideMark/>
-          </w:tcPr>
-          <w:p>
-            <w:pPr>
-              <w:spacing w:after="0" w:line="240" w:lineRule="auto"/>
-              <w:jc w:val="center"/>
-              <w:rPr>
-                <w:rFonts w:ascii="Arial" w:eastAsia="Times New Roman" w:hAnsi="Arial" w:cs="Arial"/>
-                <w:sz w:val="16"/>
-                <w:szCs w:val="16"/>
-                <w:lang w:val="en-US" w:eastAsia="ru-RU"/>
-              </w:rPr>
-            </w:pPr>
-            <w:r>
-              <w:rPr>
-                <w:rFonts w:ascii="Arial" w:eastAsia="Times New Roman" w:hAnsi="Arial" w:cs="Arial"/>
-                <w:sz w:val="16"/>
-                <w:szCs w:val="16"/>
-                <w:lang w:val="en-US" w:eastAsia="ru-RU"/>
-              </w:rPr>
-              <w:t>шт</w:t>
-            </w:r>
-          </w:p>
-        </w:tc>
-        <w:tc>
-          <w:tcPr>
-            <w:tcW w:w="0" w:type="auto"/>
-            <w:gridSpan w:val="4"/>
-            <w:tcBorders>
-              <w:top w:val="single" w:sz="6" w:space="0" w:color="000000"/>
-              <w:left w:val="single" w:sz="6" w:space="0" w:color="000000"/>
-              <w:bottom w:val="single" w:sz="6" w:space="0" w:color="000000"/>
-              <w:right w:val="single" w:sz="6" w:space="0" w:color="000000"/>
-            </w:tcBorders>
-            <w:hideMark/>
-          </w:tcPr>
-          <w:p>
-            <w:pPr>
-              <w:spacing w:after="0" w:line="240" w:lineRule="auto"/>
-              <w:jc w:val="center"/>
-              <w:rPr>
-                <w:rFonts w:ascii="Arial" w:eastAsia="Times New Roman" w:hAnsi="Arial" w:cs="Arial"/>
-                <w:sz w:val="16"/>
-                <w:szCs w:val="16"/>
-                <w:lang w:val="en-US" w:eastAsia="ru-RU"/>
-              </w:rPr>
-            </w:pPr>
-            <w:r>
-              <w:rPr>
-                <w:rFonts w:ascii="Arial" w:eastAsia="Times New Roman" w:hAnsi="Arial" w:cs="Arial"/>
-                <w:sz w:val="16"/>
-                <w:szCs w:val="16"/>
-                <w:lang w:val="en-US" w:eastAsia="ru-RU"/>
-              </w:rPr>
-              <w:t>0</w:t>
-            </w:r>
-          </w:p>
-        </w:tc>
-        <w:tc>
-          <w:tcPr>
-            <w:tcW w:w="0" w:type="auto"/>
-            <w:gridSpan w:val="5"/>
-            <w:tcBorders>
-              <w:top w:val="single" w:sz="6" w:space="0" w:color="000000"/>
-              <w:left w:val="single" w:sz="6" w:space="0" w:color="000000"/>
-              <w:bottom w:val="single" w:sz="6" w:space="0" w:color="000000"/>
-              <w:right w:val="single" w:sz="12" w:space="0" w:color="000000"/>
-            </w:tcBorders>
-            <w:hideMark/>
-          </w:tcPr>
-          <w:p>
-            <w:pPr>
-              <w:spacing w:after="0" w:line="240" w:lineRule="auto"/>
-              <w:jc w:val="center"/>
-              <w:rPr>
-                <w:rFonts w:ascii="Arial" w:eastAsia="Times New Roman" w:hAnsi="Arial" w:cs="Arial"/>
-                <w:sz w:val="16"/>
-                <w:szCs w:val="16"/>
-                <w:lang w:val="en-US" w:eastAsia="ru-RU"/>
-              </w:rPr>
-            </w:pPr>
-            <w:r>
-              <w:rPr>
-                <w:rFonts w:ascii="Arial" w:eastAsia="Times New Roman" w:hAnsi="Arial" w:cs="Arial"/>
-                <w:sz w:val="16"/>
-                <w:szCs w:val="16"/>
-                <w:lang w:val="en-US" w:eastAsia="ru-RU"/>
-              </w:rPr>
               <w:t>0</w:t>
             </w:r>
           </w:p>
@@ -13162,7 +9720,7 @@
                 <w:szCs w:val="20"/>
                 <w:lang w:eastAsia="ru-RU"/>
               </w:rPr>
-              <w:t>250</w:t>
+              <w:t>0</w:t>
             </w:r>
           </w:p>
         </w:tc>
@@ -13819,7 +10377,7 @@
                 <w:szCs w:val="20"/>
                 <w:lang w:eastAsia="ru-RU"/>
               </w:rPr>
-              <w:t>250</w:t>
+              <w:t>0</w:t>
             </w:r>
           </w:p>
         </w:tc>
@@ -14671,7 +11229,7 @@
                 <w:szCs w:val="20"/>
                 <w:lang w:eastAsia="ru-RU"/>
               </w:rPr>
-              <w:t>13</w:t>
+              <w:t>1</w:t>
             </w:r>
             <w:r>
               <w:rPr>
@@ -14689,7 +11247,7 @@
                 <w:szCs w:val="20"/>
                 <w:lang w:eastAsia="ru-RU"/>
               </w:rPr>
-              <w:t>250</w:t>
+              <w:t>0</w:t>
             </w:r>
             <w:r>
               <w:rPr>
@@ -14788,7 +11346,7 @@
                 <w:szCs w:val="20"/>
                 <w:lang w:val="en-US" w:eastAsia="ru-RU"/>
               </w:rPr>
-              <w:t>двести пятьдесят евро 00 центов</w:t>
+              <w:t>ноль евро 00 центов</w:t>
             </w:r>
           </w:p>
         </w:tc>
@@ -21660,7 +18218,7 @@
                 <w:bCs/>
                 <w:sz w:val="20"/>
                 <w:szCs w:val="20"/>
-                <w:lang w:eastAsia="ru-RU"/>
+                <w:lang w:val="en-US" w:eastAsia="ru-RU"/>
               </w:rPr>
             </w:pPr>
             <w:r>
@@ -21670,9 +18228,9 @@
                 <w:bCs/>
                 <w:sz w:val="20"/>
                 <w:szCs w:val="20"/>
-                <w:lang w:eastAsia="ru-RU"/>
-              </w:rPr>
-              <w:t>Бутов Ю.А.</w:t>
+                <w:lang w:val="en-US" w:eastAsia="ru-RU"/>
+              </w:rPr>
+              <w:t>Admin Admin</w:t>
             </w:r>
           </w:p>
         </w:tc>

</xml_diff>

<commit_message>
fixed: document order payment - manager, client and entity, single client validation for category
</commit_message>
<xml_diff>
--- a/docs/ready/payment.docx
+++ b/docs/ready/payment.docx
@@ -120,27 +120,7 @@
                 <w:lang w:eastAsia="ru-RU"/>
               </w:rPr>
               <w:br/>
-              <w:t> прихода денег на </w:t>
-            </w:r>
-            <w:proofErr w:type="gramStart"/>
-            <w:r>
-              <w:rPr>
-                <w:rFonts w:ascii="Arial" w:eastAsia="Times New Roman" w:hAnsi="Arial" w:cs="Arial"/>
-                <w:sz w:val="16"/>
-                <w:szCs w:val="16"/>
-                <w:lang w:eastAsia="ru-RU"/>
-              </w:rPr>
-              <w:t>р</w:t>
-            </w:r>
-            <w:proofErr w:type="gramEnd"/>
-            <w:r>
-              <w:rPr>
-                <w:rFonts w:ascii="Arial" w:eastAsia="Times New Roman" w:hAnsi="Arial" w:cs="Arial"/>
-                <w:sz w:val="16"/>
-                <w:szCs w:val="16"/>
-                <w:lang w:eastAsia="ru-RU"/>
-              </w:rPr>
-              <w:t>/с Поставщика, самовывозом, при наличии доверенности и паспорта.</w:t>
+              <w:t> прихода денег на р/с Поставщика, самовывозом, при наличии доверенности и паспорта.</w:t>
             </w:r>
           </w:p>
         </w:tc>
@@ -967,39 +947,8 @@
                 <w:szCs w:val="20"/>
                 <w:lang w:eastAsia="ru-RU"/>
               </w:rPr>
-              <w:t xml:space="preserve">ПАО "Сбербанк России" </w:t>
+              <w:t>ПАО "Сбербанк России" г.Москва</w:t>
             </w:r>
-            <w:proofErr w:type="spellStart"/>
-            <w:r>
-              <w:rPr>
-                <w:rFonts w:ascii="Arial" w:eastAsia="Times New Roman" w:hAnsi="Arial" w:cs="Arial"/>
-                <w:sz w:val="20"/>
-                <w:szCs w:val="20"/>
-                <w:lang w:eastAsia="ru-RU"/>
-              </w:rPr>
-              <w:t>г</w:t>
-            </w:r>
-            <w:proofErr w:type="gramStart"/>
-            <w:r>
-              <w:rPr>
-                <w:rFonts w:ascii="Arial" w:eastAsia="Times New Roman" w:hAnsi="Arial" w:cs="Arial"/>
-                <w:sz w:val="20"/>
-                <w:szCs w:val="20"/>
-                <w:lang w:eastAsia="ru-RU"/>
-              </w:rPr>
-              <w:t>.М</w:t>
-            </w:r>
-            <w:proofErr w:type="gramEnd"/>
-            <w:r>
-              <w:rPr>
-                <w:rFonts w:ascii="Arial" w:eastAsia="Times New Roman" w:hAnsi="Arial" w:cs="Arial"/>
-                <w:sz w:val="20"/>
-                <w:szCs w:val="20"/>
-                <w:lang w:eastAsia="ru-RU"/>
-              </w:rPr>
-              <w:t>осква</w:t>
-            </w:r>
-            <w:proofErr w:type="spellEnd"/>
           </w:p>
         </w:tc>
         <w:tc>
@@ -1176,7 +1125,6 @@
                 <w:lang w:eastAsia="ru-RU"/>
               </w:rPr>
             </w:pPr>
-            <w:proofErr w:type="spellStart"/>
             <w:r>
               <w:rPr>
                 <w:rFonts w:ascii="Arial" w:eastAsia="Times New Roman" w:hAnsi="Arial" w:cs="Arial"/>
@@ -1184,17 +1132,7 @@
                 <w:szCs w:val="20"/>
                 <w:lang w:eastAsia="ru-RU"/>
               </w:rPr>
-              <w:t>Сч</w:t>
-            </w:r>
-            <w:proofErr w:type="spellEnd"/>
-            <w:r>
-              <w:rPr>
-                <w:rFonts w:ascii="Arial" w:eastAsia="Times New Roman" w:hAnsi="Arial" w:cs="Arial"/>
-                <w:sz w:val="20"/>
-                <w:szCs w:val="20"/>
-                <w:lang w:eastAsia="ru-RU"/>
-              </w:rPr>
-              <w:t>. №</w:t>
+              <w:t>Сч. №</w:t>
             </w:r>
           </w:p>
         </w:tc>
@@ -1588,7 +1526,6 @@
                 <w:lang w:eastAsia="ru-RU"/>
               </w:rPr>
             </w:pPr>
-            <w:proofErr w:type="spellStart"/>
             <w:r>
               <w:rPr>
                 <w:rFonts w:ascii="Arial" w:eastAsia="Times New Roman" w:hAnsi="Arial" w:cs="Arial"/>
@@ -1596,17 +1533,7 @@
                 <w:szCs w:val="20"/>
                 <w:lang w:eastAsia="ru-RU"/>
               </w:rPr>
-              <w:t>Сч</w:t>
-            </w:r>
-            <w:proofErr w:type="spellEnd"/>
-            <w:r>
-              <w:rPr>
-                <w:rFonts w:ascii="Arial" w:eastAsia="Times New Roman" w:hAnsi="Arial" w:cs="Arial"/>
-                <w:sz w:val="20"/>
-                <w:szCs w:val="20"/>
-                <w:lang w:eastAsia="ru-RU"/>
-              </w:rPr>
-              <w:t>. №</w:t>
+              <w:t>Сч. №</w:t>
             </w:r>
           </w:p>
         </w:tc>
@@ -2909,7 +2836,7 @@
                 <w:szCs w:val="28"/>
                 <w:lang w:eastAsia="ru-RU"/>
               </w:rPr>
-              <w:t>ABH17/00012</w:t>
+              <w:t>ABH17/00001</w:t>
             </w:r>
             <w:r>
               <w:rPr>
@@ -2931,7 +2858,7 @@
                 <w:szCs w:val="28"/>
                 <w:lang w:eastAsia="ru-RU"/>
               </w:rPr>
-              <w:t>2017-03-14</w:t>
+              <w:t>2017-06-08</w:t>
             </w:r>
           </w:p>
         </w:tc>
@@ -3781,10 +3708,8 @@
                 <w:szCs w:val="18"/>
                 <w:lang w:val="en-US" w:eastAsia="ru-RU"/>
               </w:rPr>
-              <w:t>Общество с ограниченной ответственностью "Авена"</w:t>
+              <w:t>Общество с ограниченной ответственностью "Авена", ИНН 7715860159, КПП 771501001, 127273, Москва г, Сигнальный проезд, дом № 35, корпус 21, тел.: +7 (499) 343-20-37</w:t>
             </w:r>
-            <w:bookmarkStart w:id="0" w:name="_GoBack"/>
-            <w:bookmarkEnd w:id="0"/>
           </w:p>
         </w:tc>
         <w:tc>
@@ -4634,7 +4559,7 @@
                 <w:szCs w:val="18"/>
                 <w:lang w:val="en-US" w:eastAsia="ru-RU"/>
               </w:rPr>
-              <w:t>Общество с ограниченной ответственностью "Авена"</w:t>
+              <w:t>Общество с ограниченной ответственностью "Авена", ИНН 7715860159, КПП 771501001, 127273, Москва г, Сигнальный проезд, дом № 35, корпус 21, тел.: +7 (499) 343-20-37</w:t>
             </w:r>
           </w:p>
         </w:tc>
@@ -5484,7 +5409,7 @@
                 <w:szCs w:val="18"/>
                 <w:lang w:val="en-US" w:eastAsia="ru-RU"/>
               </w:rPr>
-              <w:t>client</w:t>
+              <w:t>Илья</w:t>
             </w:r>
           </w:p>
         </w:tc>
@@ -6336,7 +6261,7 @@
                 <w:szCs w:val="18"/>
                 <w:lang w:val="en-US" w:eastAsia="ru-RU"/>
               </w:rPr>
-              <w:t>client</w:t>
+              <w:t>Илья</w:t>
             </w:r>
           </w:p>
         </w:tc>
@@ -7134,29 +7059,29 @@
       </w:tblPr>
       <w:tblGrid>
         <w:gridCol w:w="61"/>
-        <w:gridCol w:w="315"/>
+        <w:gridCol w:w="316"/>
         <w:gridCol w:w="295"/>
         <w:gridCol w:w="297"/>
-        <w:gridCol w:w="264"/>
+        <w:gridCol w:w="265"/>
         <w:gridCol w:w="241"/>
-        <w:gridCol w:w="224"/>
-        <w:gridCol w:w="232"/>
+        <w:gridCol w:w="225"/>
+        <w:gridCol w:w="233"/>
         <w:gridCol w:w="228"/>
-        <w:gridCol w:w="224"/>
-        <w:gridCol w:w="220"/>
+        <w:gridCol w:w="225"/>
+        <w:gridCol w:w="221"/>
         <w:gridCol w:w="217"/>
         <w:gridCol w:w="213"/>
-        <w:gridCol w:w="210"/>
-        <w:gridCol w:w="207"/>
-        <w:gridCol w:w="204"/>
-        <w:gridCol w:w="201"/>
-        <w:gridCol w:w="199"/>
-        <w:gridCol w:w="196"/>
-        <w:gridCol w:w="194"/>
-        <w:gridCol w:w="192"/>
-        <w:gridCol w:w="190"/>
-        <w:gridCol w:w="188"/>
-        <w:gridCol w:w="186"/>
+        <w:gridCol w:w="211"/>
+        <w:gridCol w:w="208"/>
+        <w:gridCol w:w="205"/>
+        <w:gridCol w:w="202"/>
+        <w:gridCol w:w="200"/>
+        <w:gridCol w:w="197"/>
+        <w:gridCol w:w="195"/>
+        <w:gridCol w:w="193"/>
+        <w:gridCol w:w="191"/>
+        <w:gridCol w:w="189"/>
+        <w:gridCol w:w="187"/>
         <w:gridCol w:w="362"/>
         <w:gridCol w:w="333"/>
         <w:gridCol w:w="314"/>
@@ -7165,12 +7090,12 @@
         <w:gridCol w:w="315"/>
         <w:gridCol w:w="315"/>
         <w:gridCol w:w="308"/>
-        <w:gridCol w:w="278"/>
-        <w:gridCol w:w="243"/>
-        <w:gridCol w:w="226"/>
-        <w:gridCol w:w="211"/>
-        <w:gridCol w:w="201"/>
-        <w:gridCol w:w="193"/>
+        <w:gridCol w:w="279"/>
+        <w:gridCol w:w="238"/>
+        <w:gridCol w:w="221"/>
+        <w:gridCol w:w="208"/>
+        <w:gridCol w:w="198"/>
+        <w:gridCol w:w="191"/>
         <w:gridCol w:w="75"/>
       </w:tblGrid>
       <w:tr>
@@ -8265,7 +8190,7 @@
                 <w:szCs w:val="16"/>
                 <w:lang w:val="en-US" w:eastAsia="ru-RU"/>
               </w:rPr>
-              <w:t/>
+              <w:t>SP1020</w:t>
             </w:r>
           </w:p>
         </w:tc>
@@ -8298,7 +8223,7 @@
                 <w:szCs w:val="16"/>
                 <w:lang w:val="en-US" w:eastAsia="ru-RU"/>
               </w:rPr>
-              <w:t>Болон, Рекламные материалы, 210x297</w:t>
+              <w:t>Напольное покрытие Admonter  SP1020 Дуб робуст рустик  под натура</w:t>
             </w:r>
           </w:p>
         </w:tc>
@@ -8366,7 +8291,7 @@
                 <w:szCs w:val="16"/>
                 <w:lang w:val="en-US" w:eastAsia="ru-RU"/>
               </w:rPr>
-              <w:t>шт</w:t>
+              <w:t>м2</w:t>
             </w:r>
           </w:p>
         </w:tc>
@@ -8400,7 +8325,7 @@
                 <w:szCs w:val="16"/>
                 <w:lang w:val="en-US" w:eastAsia="ru-RU"/>
               </w:rPr>
-              <w:t>3.5</w:t>
+              <w:t>197.71</w:t>
             </w:r>
           </w:p>
         </w:tc>
@@ -9893,7 +9818,7 @@
                 <w:bCs/>
                 <w:sz w:val="20"/>
                 <w:szCs w:val="20"/>
-                <w:lang w:eastAsia="ru-RU"/>
+                <w:lang w:val="en-US" w:eastAsia="ru-RU"/>
               </w:rPr>
             </w:pPr>
             <w:r>
@@ -9903,10 +9828,12 @@
                 <w:bCs/>
                 <w:sz w:val="20"/>
                 <w:szCs w:val="20"/>
-                <w:lang w:eastAsia="ru-RU"/>
-              </w:rPr>
-              <w:t>2 284,40</w:t>
+                <w:lang w:val="en-US" w:eastAsia="ru-RU"/>
+              </w:rPr>
+              <w:t>0</w:t>
             </w:r>
+            <w:bookmarkStart w:id="0" w:name="_GoBack"/>
+            <w:bookmarkEnd w:id="0"/>
           </w:p>
         </w:tc>
         <w:tc>
@@ -14997,7 +14924,6 @@
                 <w:lang w:eastAsia="ru-RU"/>
               </w:rPr>
             </w:pPr>
-            <w:proofErr w:type="spellStart"/>
             <w:r>
               <w:rPr>
                 <w:rFonts w:ascii="Arial" w:eastAsia="Times New Roman" w:hAnsi="Arial" w:cs="Arial"/>
@@ -15007,19 +14933,7 @@
                 <w:szCs w:val="20"/>
                 <w:lang w:eastAsia="ru-RU"/>
               </w:rPr>
-              <w:t>Мелик-Давтян</w:t>
-            </w:r>
-            <w:proofErr w:type="spellEnd"/>
-            <w:r>
-              <w:rPr>
-                <w:rFonts w:ascii="Arial" w:eastAsia="Times New Roman" w:hAnsi="Arial" w:cs="Arial"/>
-                <w:b/>
-                <w:bCs/>
-                <w:sz w:val="20"/>
-                <w:szCs w:val="20"/>
-                <w:lang w:eastAsia="ru-RU"/>
-              </w:rPr>
-              <w:t> М. М.</w:t>
+              <w:t>Мелик-Давтян М. М.</w:t>
             </w:r>
           </w:p>
         </w:tc>
@@ -20896,7 +20810,7 @@
   <a:extraClrSchemeLst/>
   <a:extLst>
     <a:ext uri="{05A4C25C-085E-4340-85A3-A5531E510DB2}">
-      <thm15:themeFamily xmlns="" xmlns:thm15="http://schemas.microsoft.com/office/thememl/2012/main" name="Office Theme" id="{62F939B6-93AF-4DB8-9C6B-D6C7DFDC589F}" vid="{4A3C46E8-61CC-4603-A589-7422A47A8E4A}"/>
+      <thm15:themeFamily xmlns:thm15="http://schemas.microsoft.com/office/thememl/2012/main" xmlns="" name="Office Theme" id="{62F939B6-93AF-4DB8-9C6B-D6C7DFDC589F}" vid="{4A3C46E8-61CC-4603-A589-7422A47A8E4A}"/>
     </a:ext>
   </a:extLst>
 </a:theme>

</xml_diff>